<commit_message>
Mise à jour doc API + test curl
</commit_message>
<xml_diff>
--- a/ApiDocumentation.docx
+++ b/ApiDocumentation.docx
@@ -1,6 +1,6 @@
 
 <file path=word/document.xml><?xml version="1.0" encoding="utf-8"?>
-<w:document xmlns:wpc="http://schemas.microsoft.com/office/word/2010/wordprocessingCanvas" xmlns:mc="http://schemas.openxmlformats.org/markup-compatibility/2006" xmlns:o="urn:schemas-microsoft-com:office:office" xmlns:r="http://schemas.openxmlformats.org/officeDocument/2006/relationships" xmlns:m="http://schemas.openxmlformats.org/officeDocument/2006/math" xmlns:v="urn:schemas-microsoft-com:vml" xmlns:wp14="http://schemas.microsoft.com/office/word/2010/wordprocessingDrawing" xmlns:wp="http://schemas.openxmlformats.org/drawingml/2006/wordprocessingDrawing" xmlns:w10="urn:schemas-microsoft-com:office:word" xmlns:w="http://schemas.openxmlformats.org/wordprocessingml/2006/main" xmlns:w14="http://schemas.microsoft.com/office/word/2010/wordml" xmlns:wpg="http://schemas.microsoft.com/office/word/2010/wordprocessingGroup" xmlns:wpi="http://schemas.microsoft.com/office/word/2010/wordprocessingInk" xmlns:wne="http://schemas.microsoft.com/office/word/2006/wordml" xmlns:wps="http://schemas.microsoft.com/office/word/2010/wordprocessingShape" mc:Ignorable="w14 wp14">
+<w:document xmlns:wpc="http://schemas.microsoft.com/office/word/2010/wordprocessingCanvas" xmlns:mo="http://schemas.microsoft.com/office/mac/office/2008/main" xmlns:mc="http://schemas.openxmlformats.org/markup-compatibility/2006" xmlns:mv="urn:schemas-microsoft-com:mac:vml" xmlns:o="urn:schemas-microsoft-com:office:office" xmlns:r="http://schemas.openxmlformats.org/officeDocument/2006/relationships" xmlns:m="http://schemas.openxmlformats.org/officeDocument/2006/math" xmlns:v="urn:schemas-microsoft-com:vml" xmlns:wp14="http://schemas.microsoft.com/office/word/2010/wordprocessingDrawing" xmlns:wp="http://schemas.openxmlformats.org/drawingml/2006/wordprocessingDrawing" xmlns:w10="urn:schemas-microsoft-com:office:word" xmlns:w="http://schemas.openxmlformats.org/wordprocessingml/2006/main" xmlns:w14="http://schemas.microsoft.com/office/word/2010/wordml" xmlns:wpg="http://schemas.microsoft.com/office/word/2010/wordprocessingGroup" xmlns:wpi="http://schemas.microsoft.com/office/word/2010/wordprocessingInk" xmlns:wne="http://schemas.microsoft.com/office/word/2006/wordml" xmlns:wps="http://schemas.microsoft.com/office/word/2010/wordprocessingShape" mc:Ignorable="w14 wp14">
   <w:body>
     <w:p>
       <w:pPr>
@@ -10,8 +10,6 @@
           <w:lang w:val="en-US"/>
         </w:rPr>
       </w:pPr>
-      <w:bookmarkStart w:id="0" w:name="_GoBack"/>
-      <w:bookmarkEnd w:id="0"/>
       <w:r>
         <w:rPr>
           <w:lang w:val="en-US"/>
@@ -27,20 +25,21 @@
     </w:p>
     <w:sdt>
       <w:sdtPr>
+        <w:rPr>
+          <w:rFonts w:asciiTheme="minorHAnsi" w:eastAsiaTheme="minorEastAsia" w:hAnsiTheme="minorHAnsi" w:cstheme="minorBidi"/>
+          <w:b w:val="0"/>
+          <w:bCs w:val="0"/>
+          <w:color w:val="auto"/>
+          <w:sz w:val="24"/>
+          <w:szCs w:val="24"/>
+        </w:rPr>
         <w:id w:val="-319435092"/>
         <w:docPartObj>
           <w:docPartGallery w:val="Table of Contents"/>
           <w:docPartUnique/>
         </w:docPartObj>
       </w:sdtPr>
-      <w:sdtEndPr>
-        <w:rPr>
-          <w:rFonts w:asciiTheme="minorHAnsi" w:eastAsiaTheme="minorEastAsia" w:hAnsiTheme="minorHAnsi" w:cstheme="minorBidi"/>
-          <w:color w:val="auto"/>
-          <w:sz w:val="24"/>
-          <w:szCs w:val="24"/>
-        </w:rPr>
-      </w:sdtEndPr>
+      <w:sdtEndPr/>
       <w:sdtContent>
         <w:p>
           <w:pPr>
@@ -7174,7 +7173,7 @@
           <w:u w:val="single"/>
         </w:rPr>
       </w:pPr>
-      <w:bookmarkStart w:id="1" w:name="_Toc421827630"/>
+      <w:bookmarkStart w:id="0" w:name="_Toc421827630"/>
       <w:r>
         <w:rPr>
           <w:u w:val="single"/>
@@ -7182,7 +7181,7 @@
         <w:lastRenderedPageBreak/>
         <w:t>Global Information:</w:t>
       </w:r>
-      <w:bookmarkEnd w:id="1"/>
+      <w:bookmarkEnd w:id="0"/>
     </w:p>
     <w:p>
       <w:pPr>
@@ -7192,6 +7191,45 @@
           <w:lang w:val="en-US"/>
         </w:rPr>
       </w:pPr>
+    </w:p>
+    <w:p>
+      <w:pPr>
+        <w:rPr>
+          <w:sz w:val="28"/>
+          <w:szCs w:val="28"/>
+          <w:lang w:val="en-US"/>
+        </w:rPr>
+      </w:pPr>
+      <w:r>
+        <w:rPr>
+          <w:sz w:val="28"/>
+          <w:szCs w:val="28"/>
+          <w:lang w:val="en-US"/>
+        </w:rPr>
+        <w:t xml:space="preserve">API URL: </w:t>
+      </w:r>
+      <w:hyperlink r:id="rId9" w:history="1">
+        <w:r>
+          <w:rPr>
+            <w:rStyle w:val="Lienhypertexte"/>
+            <w:sz w:val="28"/>
+            <w:szCs w:val="28"/>
+            <w:lang w:val="en-US"/>
+          </w:rPr>
+          <w:t>http://apixml.josealbea.com/</w:t>
+        </w:r>
+      </w:hyperlink>
+    </w:p>
+    <w:p>
+      <w:pPr>
+        <w:rPr>
+          <w:sz w:val="28"/>
+          <w:szCs w:val="28"/>
+          <w:lang w:val="en-US"/>
+        </w:rPr>
+      </w:pPr>
+      <w:bookmarkStart w:id="1" w:name="_GoBack"/>
+      <w:bookmarkEnd w:id="1"/>
     </w:p>
     <w:p>
       <w:pPr>
@@ -7483,14 +7521,300 @@
     </w:p>
     <w:p>
       <w:pPr>
+        <w:pStyle w:val="Paragraphedeliste"/>
+        <w:numPr>
+          <w:ilvl w:val="0"/>
+          <w:numId w:val="1"/>
+        </w:numPr>
+        <w:jc w:val="both"/>
         <w:rPr>
           <w:rFonts w:asciiTheme="majorHAnsi" w:hAnsiTheme="majorHAnsi"/>
           <w:sz w:val="28"/>
           <w:szCs w:val="28"/>
           <w:lang w:val="en-US"/>
         </w:rPr>
+      </w:pPr>
+      <w:r>
+        <w:rPr>
+          <w:rFonts w:asciiTheme="majorHAnsi" w:hAnsiTheme="majorHAnsi"/>
+          <w:sz w:val="28"/>
+          <w:szCs w:val="28"/>
+          <w:lang w:val="en-US"/>
+        </w:rPr>
+        <w:t>Everything is paginated 2 per 2, which means that, by default, it will show the first page. If you want to show another page, you simply n</w:t>
+      </w:r>
+      <w:r>
+        <w:rPr>
+          <w:rFonts w:asciiTheme="majorHAnsi" w:hAnsiTheme="majorHAnsi"/>
+          <w:sz w:val="28"/>
+          <w:szCs w:val="28"/>
+          <w:lang w:val="en-US"/>
+        </w:rPr>
+        <w:t>eed to add this part to the URL</w:t>
+      </w:r>
+      <w:r>
+        <w:rPr>
+          <w:rFonts w:asciiTheme="majorHAnsi" w:hAnsiTheme="majorHAnsi"/>
+          <w:sz w:val="28"/>
+          <w:szCs w:val="28"/>
+          <w:lang w:val="en-US"/>
+        </w:rPr>
+        <w:t>: “/page/:page”</w:t>
+      </w:r>
+      <w:r>
+        <w:rPr>
+          <w:rFonts w:asciiTheme="majorHAnsi" w:hAnsiTheme="majorHAnsi"/>
+          <w:sz w:val="28"/>
+          <w:szCs w:val="28"/>
+          <w:lang w:val="en-US"/>
+        </w:rPr>
+        <w:t>. Be careful, you can’t use both id and page parameters in the URL.</w:t>
+      </w:r>
+    </w:p>
+    <w:p>
+      <w:pPr>
+        <w:pStyle w:val="Paragraphedeliste"/>
+        <w:numPr>
+          <w:ilvl w:val="0"/>
+          <w:numId w:val="1"/>
+        </w:numPr>
+        <w:jc w:val="both"/>
+        <w:rPr>
+          <w:rFonts w:asciiTheme="majorHAnsi" w:hAnsiTheme="majorHAnsi"/>
+          <w:sz w:val="28"/>
+          <w:szCs w:val="28"/>
+          <w:lang w:val="en-US"/>
+        </w:rPr>
+      </w:pPr>
+      <w:r>
+        <w:rPr>
+          <w:rFonts w:asciiTheme="majorHAnsi" w:hAnsiTheme="majorHAnsi"/>
+          <w:sz w:val="28"/>
+          <w:szCs w:val="28"/>
+          <w:lang w:val="en-US"/>
+        </w:rPr>
+        <w:t>We created two users (an admin and a simple user) for you:</w:t>
+      </w:r>
+    </w:p>
+    <w:p>
+      <w:pPr>
+        <w:pStyle w:val="Paragraphedeliste"/>
+        <w:numPr>
+          <w:ilvl w:val="1"/>
+          <w:numId w:val="1"/>
+        </w:numPr>
+        <w:jc w:val="both"/>
+        <w:rPr>
+          <w:rFonts w:asciiTheme="majorHAnsi" w:hAnsiTheme="majorHAnsi"/>
+          <w:sz w:val="28"/>
+          <w:szCs w:val="28"/>
+          <w:lang w:val="en-US"/>
+        </w:rPr>
+      </w:pPr>
+      <w:r>
+        <w:rPr>
+          <w:rFonts w:asciiTheme="majorHAnsi" w:hAnsiTheme="majorHAnsi"/>
+          <w:sz w:val="28"/>
+          <w:szCs w:val="28"/>
+          <w:lang w:val="en-US"/>
+        </w:rPr>
+        <w:t>Admin:</w:t>
+      </w:r>
+    </w:p>
+    <w:p>
+      <w:pPr>
+        <w:pStyle w:val="Paragraphedeliste"/>
+        <w:numPr>
+          <w:ilvl w:val="2"/>
+          <w:numId w:val="1"/>
+        </w:numPr>
+        <w:jc w:val="both"/>
+        <w:rPr>
+          <w:rFonts w:asciiTheme="majorHAnsi" w:hAnsiTheme="majorHAnsi"/>
+          <w:sz w:val="28"/>
+          <w:szCs w:val="28"/>
+          <w:lang w:val="en-US"/>
+        </w:rPr>
+      </w:pPr>
+      <w:r>
+        <w:rPr>
+          <w:rFonts w:asciiTheme="majorHAnsi" w:hAnsiTheme="majorHAnsi"/>
+          <w:sz w:val="28"/>
+          <w:szCs w:val="28"/>
+          <w:lang w:val="en-US"/>
+        </w:rPr>
+        <w:t>Username: admin</w:t>
+      </w:r>
+    </w:p>
+    <w:p>
+      <w:pPr>
+        <w:pStyle w:val="Paragraphedeliste"/>
+        <w:numPr>
+          <w:ilvl w:val="2"/>
+          <w:numId w:val="1"/>
+        </w:numPr>
+        <w:jc w:val="both"/>
+        <w:rPr>
+          <w:rFonts w:asciiTheme="majorHAnsi" w:hAnsiTheme="majorHAnsi"/>
+          <w:sz w:val="28"/>
+          <w:szCs w:val="28"/>
+          <w:lang w:val="en-US"/>
+        </w:rPr>
+      </w:pPr>
+      <w:r>
+        <w:rPr>
+          <w:rFonts w:asciiTheme="majorHAnsi" w:hAnsiTheme="majorHAnsi"/>
+          <w:sz w:val="28"/>
+          <w:szCs w:val="28"/>
+          <w:lang w:val="en-US"/>
+        </w:rPr>
+        <w:t>Password: admin (encrypted in md5)</w:t>
+      </w:r>
+    </w:p>
+    <w:p>
+      <w:pPr>
+        <w:pStyle w:val="Paragraphedeliste"/>
+        <w:numPr>
+          <w:ilvl w:val="2"/>
+          <w:numId w:val="1"/>
+        </w:numPr>
+        <w:jc w:val="both"/>
+        <w:rPr>
+          <w:rFonts w:asciiTheme="majorHAnsi" w:hAnsiTheme="majorHAnsi"/>
+          <w:sz w:val="28"/>
+          <w:szCs w:val="28"/>
+          <w:lang w:val="en-US"/>
+        </w:rPr>
+      </w:pPr>
+      <w:r>
+        <w:rPr>
+          <w:rFonts w:asciiTheme="majorHAnsi" w:hAnsiTheme="majorHAnsi"/>
+          <w:sz w:val="28"/>
+          <w:szCs w:val="28"/>
+          <w:lang w:val="en-US"/>
+        </w:rPr>
+        <w:t>Email: admin-api@yopmail.fr</w:t>
+      </w:r>
+    </w:p>
+    <w:p>
+      <w:pPr>
+        <w:pStyle w:val="Paragraphedeliste"/>
+        <w:numPr>
+          <w:ilvl w:val="1"/>
+          <w:numId w:val="1"/>
+        </w:numPr>
+        <w:jc w:val="both"/>
+        <w:rPr>
+          <w:rFonts w:asciiTheme="majorHAnsi" w:hAnsiTheme="majorHAnsi"/>
+          <w:sz w:val="28"/>
+          <w:szCs w:val="28"/>
+          <w:lang w:val="en-US"/>
+        </w:rPr>
+      </w:pPr>
+      <w:r>
+        <w:rPr>
+          <w:rFonts w:asciiTheme="majorHAnsi" w:hAnsiTheme="majorHAnsi"/>
+          <w:sz w:val="28"/>
+          <w:szCs w:val="28"/>
+          <w:lang w:val="en-US"/>
+        </w:rPr>
+        <w:t>User:</w:t>
+      </w:r>
+    </w:p>
+    <w:p>
+      <w:pPr>
+        <w:pStyle w:val="Paragraphedeliste"/>
+        <w:numPr>
+          <w:ilvl w:val="2"/>
+          <w:numId w:val="1"/>
+        </w:numPr>
+        <w:jc w:val="both"/>
+        <w:rPr>
+          <w:rFonts w:asciiTheme="majorHAnsi" w:hAnsiTheme="majorHAnsi"/>
+          <w:sz w:val="28"/>
+          <w:szCs w:val="28"/>
+          <w:lang w:val="en-US"/>
+        </w:rPr>
+      </w:pPr>
+      <w:r>
+        <w:rPr>
+          <w:rFonts w:asciiTheme="majorHAnsi" w:hAnsiTheme="majorHAnsi"/>
+          <w:sz w:val="28"/>
+          <w:szCs w:val="28"/>
+          <w:lang w:val="en-US"/>
+        </w:rPr>
+        <w:t>Username: user</w:t>
+      </w:r>
+    </w:p>
+    <w:p>
+      <w:pPr>
+        <w:pStyle w:val="Paragraphedeliste"/>
+        <w:numPr>
+          <w:ilvl w:val="2"/>
+          <w:numId w:val="1"/>
+        </w:numPr>
+        <w:jc w:val="both"/>
+        <w:rPr>
+          <w:rFonts w:asciiTheme="majorHAnsi" w:hAnsiTheme="majorHAnsi"/>
+          <w:sz w:val="28"/>
+          <w:szCs w:val="28"/>
+          <w:lang w:val="en-US"/>
+        </w:rPr>
+      </w:pPr>
+      <w:r>
+        <w:rPr>
+          <w:rFonts w:asciiTheme="majorHAnsi" w:hAnsiTheme="majorHAnsi"/>
+          <w:sz w:val="28"/>
+          <w:szCs w:val="28"/>
+          <w:lang w:val="en-US"/>
+        </w:rPr>
+        <w:t>Password: azerty (encrypted in md5)</w:t>
+      </w:r>
+    </w:p>
+    <w:p>
+      <w:pPr>
+        <w:pStyle w:val="Paragraphedeliste"/>
+        <w:numPr>
+          <w:ilvl w:val="2"/>
+          <w:numId w:val="1"/>
+        </w:numPr>
+        <w:jc w:val="both"/>
+        <w:rPr>
+          <w:rFonts w:asciiTheme="majorHAnsi" w:hAnsiTheme="majorHAnsi"/>
+          <w:sz w:val="28"/>
+          <w:szCs w:val="28"/>
+          <w:lang w:val="en-US"/>
+        </w:rPr>
+      </w:pPr>
+      <w:r>
+        <w:rPr>
+          <w:rFonts w:asciiTheme="majorHAnsi" w:hAnsiTheme="majorHAnsi"/>
+          <w:sz w:val="28"/>
+          <w:szCs w:val="28"/>
+          <w:lang w:val="en-US"/>
+        </w:rPr>
+        <w:t>Email: user-api@yopmail.</w:t>
+      </w:r>
+      <w:r>
+        <w:rPr>
+          <w:rFonts w:asciiTheme="majorHAnsi" w:hAnsiTheme="majorHAnsi"/>
+          <w:sz w:val="28"/>
+          <w:szCs w:val="28"/>
+          <w:lang w:val="en-US"/>
+        </w:rPr>
+        <w:t>fr</w:t>
+      </w:r>
+    </w:p>
+    <w:p>
+      <w:pPr>
+        <w:rPr>
+          <w:rFonts w:asciiTheme="majorHAnsi" w:hAnsiTheme="majorHAnsi"/>
+          <w:sz w:val="28"/>
+          <w:szCs w:val="28"/>
+          <w:lang w:val="en-US"/>
+        </w:rPr>
         <w:sectPr>
-          <w:footerReference w:type="default" r:id="rId9"/>
+          <w:footerReference w:type="default" r:id="rId10"/>
           <w:pgSz w:w="11900" w:h="16840"/>
           <w:pgMar w:top="1417" w:right="1417" w:bottom="1417" w:left="1417" w:header="708" w:footer="708" w:gutter="0"/>
           <w:cols w:space="708"/>
@@ -9823,7 +10147,7 @@
           <w:lang w:val="en-US"/>
         </w:rPr>
         <w:sectPr>
-          <w:headerReference w:type="default" r:id="rId10"/>
+          <w:headerReference w:type="default" r:id="rId11"/>
           <w:pgSz w:w="11900" w:h="16840"/>
           <w:pgMar w:top="1417" w:right="1417" w:bottom="1417" w:left="1417" w:header="708" w:footer="708" w:gutter="0"/>
           <w:cols w:space="708"/>
@@ -11119,7 +11443,7 @@
           <w:lang w:val="en-US"/>
         </w:rPr>
         <w:sectPr>
-          <w:headerReference w:type="default" r:id="rId11"/>
+          <w:headerReference w:type="default" r:id="rId12"/>
           <w:pgSz w:w="11900" w:h="16840"/>
           <w:pgMar w:top="1417" w:right="1417" w:bottom="1417" w:left="1417" w:header="708" w:footer="708" w:gutter="0"/>
           <w:cols w:space="708"/>
@@ -12358,7 +12682,7 @@
           <w:lang w:val="en-US"/>
         </w:rPr>
         <w:sectPr>
-          <w:headerReference w:type="default" r:id="rId12"/>
+          <w:headerReference w:type="default" r:id="rId13"/>
           <w:pgSz w:w="11900" w:h="16840"/>
           <w:pgMar w:top="1417" w:right="1417" w:bottom="1417" w:left="1417" w:header="708" w:footer="708" w:gutter="0"/>
           <w:cols w:space="708"/>
@@ -13662,7 +13986,7 @@
           <w:lang w:val="en-US"/>
         </w:rPr>
         <w:sectPr>
-          <w:headerReference w:type="default" r:id="rId13"/>
+          <w:headerReference w:type="default" r:id="rId14"/>
           <w:pgSz w:w="11900" w:h="16840"/>
           <w:pgMar w:top="1417" w:right="1417" w:bottom="1417" w:left="1417" w:header="708" w:footer="708" w:gutter="0"/>
           <w:cols w:space="708"/>
@@ -14215,35 +14539,7 @@
           <w:i/>
           <w:lang w:val="en-US"/>
         </w:rPr>
-        <w:t xml:space="preserve"> You can also </w:t>
-      </w:r>
-      <w:r>
-        <w:rPr>
-          <w:i/>
-          <w:lang w:val="en-US"/>
-        </w:rPr>
-        <w:t>insert</w:t>
-      </w:r>
-      <w:r>
-        <w:rPr>
-          <w:i/>
-          <w:lang w:val="en-US"/>
-        </w:rPr>
-        <w:t xml:space="preserve"> every associated </w:t>
-      </w:r>
-      <w:r>
-        <w:rPr>
-          <w:i/>
-          <w:lang w:val="en-US"/>
-        </w:rPr>
-        <w:t xml:space="preserve">entities (modes, supports, editions, shops, dlcs, configs, tests, comments and analyses) </w:t>
-      </w:r>
-      <w:r>
-        <w:rPr>
-          <w:i/>
-          <w:lang w:val="en-US"/>
-        </w:rPr>
-        <w:t>at the same time. See example file furnished by the API.</w:t>
+        <w:t xml:space="preserve"> You can also insert every associated entities (modes, supports, editions, shops, dlcs, configs, tests, comments and analyses) at the same time. See example file furnished by the API.</w:t>
       </w:r>
       <w:r>
         <w:rPr>
@@ -15414,21 +15710,7 @@
           <w:i/>
           <w:lang w:val="en-US"/>
         </w:rPr>
-        <w:t xml:space="preserve"> You can also </w:t>
-      </w:r>
-      <w:r>
-        <w:rPr>
-          <w:i/>
-          <w:lang w:val="en-US"/>
-        </w:rPr>
-        <w:t>update</w:t>
-      </w:r>
-      <w:r>
-        <w:rPr>
-          <w:i/>
-          <w:lang w:val="en-US"/>
-        </w:rPr>
-        <w:t xml:space="preserve"> every associated entities (modes, supports, editions, shops, dlcs, configs, tests, comments and analyses) at the same time. See example file furnished by the API.</w:t>
+        <w:t xml:space="preserve"> You can also update every associated entities (modes, supports, editions, shops, dlcs, configs, tests, comments and analyses) at the same time. See example file furnished by the API.</w:t>
       </w:r>
     </w:p>
     <w:p>
@@ -16954,7 +17236,7 @@
           <w:lang w:val="en-US"/>
         </w:rPr>
         <w:sectPr>
-          <w:headerReference w:type="default" r:id="rId14"/>
+          <w:headerReference w:type="default" r:id="rId15"/>
           <w:pgSz w:w="11900" w:h="16840"/>
           <w:pgMar w:top="1417" w:right="1417" w:bottom="1417" w:left="1417" w:header="708" w:footer="708" w:gutter="0"/>
           <w:cols w:space="708"/>
@@ -16986,13 +17268,7 @@
       </w:pPr>
       <w:bookmarkStart w:id="28" w:name="_Toc421827657"/>
       <w:r>
-        <w:t>Mode</w:t>
-      </w:r>
-      <w:r>
-        <w:t xml:space="preserve"> – Read data of a </w:t>
-      </w:r>
-      <w:r>
-        <w:t>mode</w:t>
+        <w:t>Mode – Read data of a mode</w:t>
       </w:r>
       <w:bookmarkEnd w:id="28"/>
     </w:p>
@@ -17039,19 +17315,7 @@
           <w:lang w:val="en-US"/>
         </w:rPr>
         <w:tab/>
-        <w:t>/</w:t>
-      </w:r>
-      <w:r>
-        <w:rPr>
-          <w:lang w:val="en-US"/>
-        </w:rPr>
-        <w:t>mode</w:t>
-      </w:r>
-      <w:r>
-        <w:rPr>
-          <w:lang w:val="en-US"/>
-        </w:rPr>
-        <w:t>/index</w:t>
+        <w:t>/mode/index</w:t>
       </w:r>
       <w:r>
         <w:rPr>
@@ -18207,7 +18471,7 @@
           <w:lang w:val="en-US"/>
         </w:rPr>
         <w:sectPr>
-          <w:headerReference w:type="default" r:id="rId15"/>
+          <w:headerReference w:type="default" r:id="rId16"/>
           <w:pgSz w:w="11900" w:h="16840"/>
           <w:pgMar w:top="1417" w:right="1417" w:bottom="1417" w:left="1417" w:header="708" w:footer="708" w:gutter="0"/>
           <w:cols w:space="708"/>
@@ -18224,13 +18488,7 @@
         <w:rPr>
           <w:lang w:val="en-US"/>
         </w:rPr>
-        <w:t>mode</w:t>
-      </w:r>
-      <w:r>
-        <w:rPr>
-          <w:lang w:val="en-US"/>
-        </w:rPr>
-        <w:t xml:space="preserve"> </w:t>
+        <w:t xml:space="preserve">mode </w:t>
       </w:r>
       <w:r>
         <w:rPr>
@@ -18263,13 +18521,7 @@
       </w:pPr>
       <w:bookmarkStart w:id="33" w:name="_Toc421827662"/>
       <w:r>
-        <w:t>Support</w:t>
-      </w:r>
-      <w:r>
-        <w:t xml:space="preserve"> – Read data of a </w:t>
-      </w:r>
-      <w:r>
-        <w:t>support</w:t>
+        <w:t>Support – Read data of a support</w:t>
       </w:r>
       <w:bookmarkEnd w:id="33"/>
     </w:p>
@@ -18666,13 +18918,7 @@
       <w:bookmarkStart w:id="34" w:name="_Toc421827663"/>
       <w:r>
         <w:lastRenderedPageBreak/>
-        <w:t>Support</w:t>
-      </w:r>
-      <w:r>
-        <w:t xml:space="preserve"> </w:t>
-      </w:r>
-      <w:r>
-        <w:t>– Create a new support</w:t>
+        <w:t>Support – Create a new support</w:t>
       </w:r>
       <w:bookmarkEnd w:id="34"/>
     </w:p>
@@ -19091,13 +19337,7 @@
       <w:bookmarkStart w:id="35" w:name="_Toc421827664"/>
       <w:r>
         <w:lastRenderedPageBreak/>
-        <w:t>Support</w:t>
-      </w:r>
-      <w:r>
-        <w:t xml:space="preserve"> </w:t>
-      </w:r>
-      <w:r>
-        <w:t>– Update an existing support</w:t>
+        <w:t>Support – Update an existing support</w:t>
       </w:r>
       <w:bookmarkEnd w:id="35"/>
     </w:p>
@@ -19517,13 +19757,7 @@
       <w:bookmarkStart w:id="36" w:name="_Toc421827665"/>
       <w:r>
         <w:lastRenderedPageBreak/>
-        <w:t>Support</w:t>
-      </w:r>
-      <w:r>
-        <w:t xml:space="preserve"> </w:t>
-      </w:r>
-      <w:r>
-        <w:t>– Delete an existing support</w:t>
+        <w:t>Support – Delete an existing support</w:t>
       </w:r>
       <w:bookmarkEnd w:id="36"/>
     </w:p>
@@ -19533,7 +19767,7 @@
           <w:lang w:val="en-US"/>
         </w:rPr>
         <w:sectPr>
-          <w:headerReference w:type="default" r:id="rId16"/>
+          <w:headerReference w:type="default" r:id="rId17"/>
           <w:pgSz w:w="11900" w:h="16840"/>
           <w:pgMar w:top="1417" w:right="1417" w:bottom="1417" w:left="1417" w:header="708" w:footer="708" w:gutter="0"/>
           <w:cols w:space="708"/>
@@ -20142,19 +20376,7 @@
         <w:rPr>
           <w:lang w:val="en-US"/>
         </w:rPr>
-        <w:t xml:space="preserve"> You can also </w:t>
-      </w:r>
-      <w:r>
-        <w:rPr>
-          <w:lang w:val="en-US"/>
-        </w:rPr>
-        <w:t>insert</w:t>
-      </w:r>
-      <w:r>
-        <w:rPr>
-          <w:lang w:val="en-US"/>
-        </w:rPr>
-        <w:t xml:space="preserve"> every associated shops at the same time. See example file furnished by the API.</w:t>
+        <w:t xml:space="preserve"> You can also insert every associated shops at the same time. See example file furnished by the API.</w:t>
       </w:r>
     </w:p>
     <w:p>
@@ -21380,19 +21602,7 @@
           <w:lang w:val="en-US"/>
         </w:rPr>
         <w:tab/>
-        <w:t>/</w:t>
-      </w:r>
-      <w:r>
-        <w:rPr>
-          <w:lang w:val="en-US"/>
-        </w:rPr>
-        <w:t>edition</w:t>
-      </w:r>
-      <w:r>
-        <w:rPr>
-          <w:lang w:val="en-US"/>
-        </w:rPr>
-        <w:t>/index</w:t>
+        <w:t>/edition/index</w:t>
       </w:r>
       <w:r>
         <w:rPr>
@@ -21731,7 +21941,7 @@
           <w:lang w:val="en-US"/>
         </w:rPr>
         <w:sectPr>
-          <w:headerReference w:type="default" r:id="rId17"/>
+          <w:headerReference w:type="default" r:id="rId18"/>
           <w:pgSz w:w="11900" w:h="16840"/>
           <w:pgMar w:top="1417" w:right="1417" w:bottom="1417" w:left="1417" w:header="708" w:footer="708" w:gutter="0"/>
           <w:cols w:space="708"/>
@@ -22757,15 +22967,7 @@
                 <w:color w:val="808080"/>
                 <w:lang w:val="en-US"/>
               </w:rPr>
-              <w:t xml:space="preserve"> </w:t>
-            </w:r>
-            <w:r>
-              <w:rPr>
-                <w:rFonts w:ascii="Cambria" w:hAnsi="Cambria" w:cs="Times New Roman"/>
-                <w:color w:val="808080"/>
-                <w:lang w:val="en-US"/>
-              </w:rPr>
-              <w:t xml:space="preserve">(decimal </w:t>
+              <w:t xml:space="preserve"> (decimal </w:t>
             </w:r>
             <w:r>
               <w:rPr>
@@ -23624,15 +23826,7 @@
                 <w:color w:val="808080"/>
                 <w:lang w:val="en-US"/>
               </w:rPr>
-              <w:t xml:space="preserve"> </w:t>
-            </w:r>
-            <w:r>
-              <w:rPr>
-                <w:rFonts w:ascii="Cambria" w:hAnsi="Cambria" w:cs="Times New Roman"/>
-                <w:color w:val="808080"/>
-                <w:lang w:val="en-US"/>
-              </w:rPr>
-              <w:t xml:space="preserve">(decimal </w:t>
+              <w:t xml:space="preserve"> (decimal </w:t>
             </w:r>
             <w:r>
               <w:rPr>
@@ -24317,7 +24511,7 @@
           <w:lang w:val="en-US"/>
         </w:rPr>
         <w:sectPr>
-          <w:headerReference w:type="default" r:id="rId18"/>
+          <w:headerReference w:type="default" r:id="rId19"/>
           <w:pgSz w:w="11900" w:h="16840"/>
           <w:pgMar w:top="1417" w:right="1417" w:bottom="1417" w:left="1417" w:header="708" w:footer="708" w:gutter="0"/>
           <w:cols w:space="708"/>
@@ -24349,10 +24543,7 @@
       </w:pPr>
       <w:bookmarkStart w:id="48" w:name="_Toc421827677"/>
       <w:r>
-        <w:t>Dlc</w:t>
-      </w:r>
-      <w:r>
-        <w:t xml:space="preserve"> – Read data of a dlc</w:t>
+        <w:t>Dlc – Read data of a dlc</w:t>
       </w:r>
       <w:bookmarkEnd w:id="48"/>
     </w:p>
@@ -24399,19 +24590,7 @@
           <w:lang w:val="en-US"/>
         </w:rPr>
         <w:tab/>
-        <w:t>/</w:t>
-      </w:r>
-      <w:r>
-        <w:rPr>
-          <w:lang w:val="en-US"/>
-        </w:rPr>
-        <w:t>dlc</w:t>
-      </w:r>
-      <w:r>
-        <w:rPr>
-          <w:lang w:val="en-US"/>
-        </w:rPr>
-        <w:t>/index</w:t>
+        <w:t>/dlc/index</w:t>
       </w:r>
       <w:r>
         <w:rPr>
@@ -26424,10 +26603,7 @@
       <w:bookmarkStart w:id="51" w:name="_Toc421827680"/>
       <w:r>
         <w:lastRenderedPageBreak/>
-        <w:t xml:space="preserve">Dlc – Delete an existing </w:t>
-      </w:r>
-      <w:r>
-        <w:t>dlc</w:t>
+        <w:t>Dlc – Delete an existing dlc</w:t>
       </w:r>
       <w:bookmarkEnd w:id="51"/>
     </w:p>
@@ -26821,7 +26997,7 @@
           <w:lang w:val="en-US"/>
         </w:rPr>
         <w:sectPr>
-          <w:headerReference w:type="default" r:id="rId19"/>
+          <w:headerReference w:type="default" r:id="rId20"/>
           <w:pgSz w:w="11900" w:h="16840"/>
           <w:pgMar w:top="1417" w:right="1417" w:bottom="1417" w:left="1417" w:header="708" w:footer="708" w:gutter="0"/>
           <w:cols w:space="708"/>
@@ -26853,10 +27029,7 @@
       </w:pPr>
       <w:bookmarkStart w:id="53" w:name="_Toc421827682"/>
       <w:r>
-        <w:t>Config</w:t>
-      </w:r>
-      <w:r>
-        <w:t xml:space="preserve"> – Read data of a config</w:t>
+        <w:t>Config – Read data of a config</w:t>
       </w:r>
       <w:bookmarkEnd w:id="53"/>
     </w:p>
@@ -26903,19 +27076,7 @@
           <w:lang w:val="en-US"/>
         </w:rPr>
         <w:tab/>
-        <w:t>/</w:t>
-      </w:r>
-      <w:r>
-        <w:rPr>
-          <w:lang w:val="en-US"/>
-        </w:rPr>
-        <w:t>config</w:t>
-      </w:r>
-      <w:r>
-        <w:rPr>
-          <w:lang w:val="en-US"/>
-        </w:rPr>
-        <w:t>/index</w:t>
+        <w:t>/config/index</w:t>
       </w:r>
       <w:r>
         <w:rPr>
@@ -28480,10 +28641,7 @@
       <w:bookmarkStart w:id="56" w:name="_Toc421827685"/>
       <w:r>
         <w:lastRenderedPageBreak/>
-        <w:t xml:space="preserve">Config – Delete an existing </w:t>
-      </w:r>
-      <w:r>
-        <w:t>config</w:t>
+        <w:t>Config – Delete an existing config</w:t>
       </w:r>
       <w:bookmarkEnd w:id="56"/>
     </w:p>
@@ -28887,7 +29045,7 @@
           <w:lang w:val="en-US"/>
         </w:rPr>
         <w:sectPr>
-          <w:headerReference w:type="default" r:id="rId20"/>
+          <w:headerReference w:type="default" r:id="rId21"/>
           <w:pgSz w:w="11900" w:h="16840"/>
           <w:pgMar w:top="1417" w:right="1417" w:bottom="1417" w:left="1417" w:header="708" w:footer="708" w:gutter="0"/>
           <w:cols w:space="708"/>
@@ -31446,7 +31604,7 @@
           <w:lang w:val="en-US"/>
         </w:rPr>
         <w:sectPr>
-          <w:headerReference w:type="default" r:id="rId21"/>
+          <w:headerReference w:type="default" r:id="rId22"/>
           <w:pgSz w:w="11900" w:h="16840"/>
           <w:pgMar w:top="1417" w:right="1417" w:bottom="1417" w:left="1417" w:header="708" w:footer="708" w:gutter="0"/>
           <w:cols w:space="708"/>
@@ -32831,7 +32989,7 @@
           <w:lang w:val="en-US"/>
         </w:rPr>
         <w:sectPr>
-          <w:headerReference w:type="default" r:id="rId22"/>
+          <w:headerReference w:type="default" r:id="rId23"/>
           <w:pgSz w:w="11900" w:h="16840"/>
           <w:pgMar w:top="1417" w:right="1417" w:bottom="1417" w:left="1417" w:header="708" w:footer="708" w:gutter="0"/>
           <w:cols w:space="708"/>
@@ -36315,7 +36473,7 @@
           <w:lang w:val="en-US"/>
         </w:rPr>
         <w:sectPr>
-          <w:headerReference w:type="default" r:id="rId23"/>
+          <w:headerReference w:type="default" r:id="rId24"/>
           <w:pgSz w:w="11900" w:h="16840"/>
           <w:pgMar w:top="1417" w:right="1417" w:bottom="1417" w:left="1417" w:header="708" w:footer="708" w:gutter="0"/>
           <w:cols w:space="708"/>
@@ -37553,7 +37711,7 @@
           <w:lang w:val="en-US"/>
         </w:rPr>
         <w:sectPr>
-          <w:headerReference w:type="default" r:id="rId24"/>
+          <w:headerReference w:type="default" r:id="rId25"/>
           <w:pgSz w:w="11900" w:h="16840"/>
           <w:pgMar w:top="1417" w:right="1417" w:bottom="1417" w:left="1417" w:header="708" w:footer="708" w:gutter="0"/>
           <w:cols w:space="708"/>
@@ -38009,10 +38167,7 @@
       </w:pPr>
       <w:bookmarkStart w:id="78" w:name="_Toc421827707"/>
       <w:r>
-        <w:t>Article</w:t>
-      </w:r>
-      <w:r>
-        <w:t xml:space="preserve"> – Read data of an article</w:t>
+        <w:t>Article – Read data of an article</w:t>
       </w:r>
       <w:bookmarkEnd w:id="78"/>
     </w:p>
@@ -38059,19 +38214,7 @@
           <w:lang w:val="en-US"/>
         </w:rPr>
         <w:tab/>
-        <w:t>/</w:t>
-      </w:r>
-      <w:r>
-        <w:rPr>
-          <w:lang w:val="en-US"/>
-        </w:rPr>
-        <w:t>article</w:t>
-      </w:r>
-      <w:r>
-        <w:rPr>
-          <w:lang w:val="en-US"/>
-        </w:rPr>
-        <w:t>/index</w:t>
+        <w:t>/article/index</w:t>
       </w:r>
       <w:r>
         <w:rPr>
@@ -38386,13 +38529,7 @@
       <w:bookmarkStart w:id="79" w:name="_Toc421827708"/>
       <w:r>
         <w:lastRenderedPageBreak/>
-        <w:t>Article</w:t>
-      </w:r>
-      <w:r>
-        <w:t xml:space="preserve"> </w:t>
-      </w:r>
-      <w:r>
-        <w:t>– Create a new article</w:t>
+        <w:t>Article – Create a new article</w:t>
       </w:r>
       <w:bookmarkEnd w:id="79"/>
     </w:p>
@@ -39114,15 +39251,7 @@
                 <w:color w:val="333333"/>
                 <w:lang w:val="en-US"/>
               </w:rPr>
-              <w:t xml:space="preserve"> </w:t>
-            </w:r>
-            <w:r>
-              <w:rPr>
-                <w:rFonts w:ascii="Cambria" w:eastAsia="Times New Roman" w:hAnsi="Cambria" w:cs="Times New Roman"/>
-                <w:color w:val="333333"/>
-                <w:lang w:val="en-US"/>
-              </w:rPr>
-              <w:t>names</w:t>
+              <w:t xml:space="preserve"> names</w:t>
             </w:r>
           </w:p>
         </w:tc>
@@ -39337,13 +39466,7 @@
       <w:bookmarkStart w:id="80" w:name="_Toc421827709"/>
       <w:r>
         <w:lastRenderedPageBreak/>
-        <w:t>Article</w:t>
-      </w:r>
-      <w:r>
-        <w:t xml:space="preserve"> </w:t>
-      </w:r>
-      <w:r>
-        <w:t>– Update an existing article</w:t>
+        <w:t>Article – Update an existing article</w:t>
       </w:r>
       <w:bookmarkEnd w:id="80"/>
     </w:p>
@@ -40058,15 +40181,7 @@
                 <w:color w:val="333333"/>
                 <w:lang w:val="en-US"/>
               </w:rPr>
-              <w:t xml:space="preserve"> </w:t>
-            </w:r>
-            <w:r>
-              <w:rPr>
-                <w:rFonts w:ascii="Cambria" w:eastAsia="Times New Roman" w:hAnsi="Cambria" w:cs="Times New Roman"/>
-                <w:color w:val="333333"/>
-                <w:lang w:val="en-US"/>
-              </w:rPr>
-              <w:t>names</w:t>
+              <w:t xml:space="preserve"> names</w:t>
             </w:r>
           </w:p>
         </w:tc>
@@ -40270,7 +40385,7 @@
           <w:lang w:val="en-US"/>
         </w:rPr>
         <w:sectPr>
-          <w:headerReference w:type="default" r:id="rId25"/>
+          <w:headerReference w:type="default" r:id="rId26"/>
           <w:pgSz w:w="11900" w:h="16840"/>
           <w:pgMar w:top="1417" w:right="1417" w:bottom="1417" w:left="1417" w:header="708" w:footer="708" w:gutter="0"/>
           <w:cols w:space="708"/>
@@ -40285,16 +40400,7 @@
       <w:bookmarkStart w:id="81" w:name="_Toc421827710"/>
       <w:r>
         <w:lastRenderedPageBreak/>
-        <w:t>Article</w:t>
-      </w:r>
-      <w:r>
-        <w:t xml:space="preserve"> </w:t>
-      </w:r>
-      <w:r>
-        <w:t xml:space="preserve">– Delete an existing </w:t>
-      </w:r>
-      <w:r>
-        <w:t>article</w:t>
+        <w:t>Article – Delete an existing article</w:t>
       </w:r>
       <w:bookmarkEnd w:id="81"/>
     </w:p>
@@ -42931,15 +43037,7 @@
                 <w:color w:val="808080"/>
                 <w:lang w:val="en-US"/>
               </w:rPr>
-              <w:t>Media’s width</w:t>
-            </w:r>
-            <w:r>
-              <w:rPr>
-                <w:rFonts w:ascii="Cambria" w:hAnsi="Cambria" w:cs="Times New Roman"/>
-                <w:color w:val="808080"/>
-                <w:lang w:val="en-US"/>
-              </w:rPr>
-              <w:t xml:space="preserve"> (in the unit specified in unit column)</w:t>
+              <w:t>Media’s width (in the unit specified in unit column)</w:t>
             </w:r>
           </w:p>
         </w:tc>
@@ -43725,7 +43823,7 @@
           <w:lang w:val="en-US"/>
         </w:rPr>
         <w:sectPr>
-          <w:headerReference w:type="default" r:id="rId26"/>
+          <w:headerReference w:type="default" r:id="rId27"/>
           <w:pgSz w:w="11900" w:h="16840"/>
           <w:pgMar w:top="1417" w:right="1417" w:bottom="1417" w:left="1417" w:header="708" w:footer="708" w:gutter="0"/>
           <w:cols w:space="708"/>
@@ -44788,7 +44886,7 @@
           <w:lang w:val="en-US"/>
         </w:rPr>
         <w:sectPr>
-          <w:headerReference w:type="default" r:id="rId27"/>
+          <w:headerReference w:type="default" r:id="rId28"/>
           <w:pgSz w:w="11900" w:h="16840"/>
           <w:pgMar w:top="1417" w:right="1417" w:bottom="1417" w:left="1417" w:header="708" w:footer="708" w:gutter="0"/>
           <w:cols w:space="708"/>
@@ -48164,7 +48262,7 @@
           <w:lang w:val="en-US"/>
         </w:rPr>
         <w:sectPr>
-          <w:headerReference w:type="default" r:id="rId28"/>
+          <w:headerReference w:type="default" r:id="rId29"/>
           <w:pgSz w:w="11900" w:h="16840"/>
           <w:pgMar w:top="1417" w:right="1417" w:bottom="1417" w:left="1417" w:header="708" w:footer="708" w:gutter="0"/>
           <w:cols w:space="708"/>
@@ -48287,10 +48385,7 @@
       </w:pPr>
       <w:bookmarkStart w:id="98" w:name="_Toc421827727"/>
       <w:r>
-        <w:t>Role</w:t>
-      </w:r>
-      <w:r>
-        <w:t xml:space="preserve"> – Read data of a</w:t>
+        <w:t>Role – Read data of a</w:t>
       </w:r>
       <w:r>
         <w:t xml:space="preserve"> </w:t>
@@ -49523,7 +49618,7 @@
       </w:r>
     </w:p>
     <w:sectPr>
-      <w:headerReference w:type="default" r:id="rId29"/>
+      <w:headerReference w:type="default" r:id="rId30"/>
       <w:pgSz w:w="11900" w:h="16840"/>
       <w:pgMar w:top="1417" w:right="1417" w:bottom="1417" w:left="1417" w:header="708" w:footer="708" w:gutter="0"/>
       <w:cols w:space="708"/>
@@ -49534,7 +49629,7 @@
 </file>
 
 <file path=word/endnotes.xml><?xml version="1.0" encoding="utf-8"?>
-<w:endnotes xmlns:wpc="http://schemas.microsoft.com/office/word/2010/wordprocessingCanvas" xmlns:mc="http://schemas.openxmlformats.org/markup-compatibility/2006" xmlns:o="urn:schemas-microsoft-com:office:office" xmlns:r="http://schemas.openxmlformats.org/officeDocument/2006/relationships" xmlns:m="http://schemas.openxmlformats.org/officeDocument/2006/math" xmlns:v="urn:schemas-microsoft-com:vml" xmlns:wp14="http://schemas.microsoft.com/office/word/2010/wordprocessingDrawing" xmlns:wp="http://schemas.openxmlformats.org/drawingml/2006/wordprocessingDrawing" xmlns:w10="urn:schemas-microsoft-com:office:word" xmlns:w="http://schemas.openxmlformats.org/wordprocessingml/2006/main" xmlns:w14="http://schemas.microsoft.com/office/word/2010/wordml" xmlns:wpg="http://schemas.microsoft.com/office/word/2010/wordprocessingGroup" xmlns:wpi="http://schemas.microsoft.com/office/word/2010/wordprocessingInk" xmlns:wne="http://schemas.microsoft.com/office/word/2006/wordml" xmlns:wps="http://schemas.microsoft.com/office/word/2010/wordprocessingShape" mc:Ignorable="w14 wp14">
+<w:endnotes xmlns:wpc="http://schemas.microsoft.com/office/word/2010/wordprocessingCanvas" xmlns:mo="http://schemas.microsoft.com/office/mac/office/2008/main" xmlns:mc="http://schemas.openxmlformats.org/markup-compatibility/2006" xmlns:mv="urn:schemas-microsoft-com:mac:vml" xmlns:o="urn:schemas-microsoft-com:office:office" xmlns:r="http://schemas.openxmlformats.org/officeDocument/2006/relationships" xmlns:m="http://schemas.openxmlformats.org/officeDocument/2006/math" xmlns:v="urn:schemas-microsoft-com:vml" xmlns:wp14="http://schemas.microsoft.com/office/word/2010/wordprocessingDrawing" xmlns:wp="http://schemas.openxmlformats.org/drawingml/2006/wordprocessingDrawing" xmlns:w10="urn:schemas-microsoft-com:office:word" xmlns:w="http://schemas.openxmlformats.org/wordprocessingml/2006/main" xmlns:w14="http://schemas.microsoft.com/office/word/2010/wordml" xmlns:wpg="http://schemas.microsoft.com/office/word/2010/wordprocessingGroup" xmlns:wpi="http://schemas.microsoft.com/office/word/2010/wordprocessingInk" xmlns:wne="http://schemas.microsoft.com/office/word/2006/wordml" xmlns:wps="http://schemas.microsoft.com/office/word/2010/wordprocessingShape" mc:Ignorable="w14 wp14">
   <w:endnote w:type="separator" w:id="-1">
     <w:p>
       <w:r>
@@ -49553,7 +49648,7 @@
 </file>
 
 <file path=word/footer1.xml><?xml version="1.0" encoding="utf-8"?>
-<w:ftr xmlns:wpc="http://schemas.microsoft.com/office/word/2010/wordprocessingCanvas" xmlns:mc="http://schemas.openxmlformats.org/markup-compatibility/2006" xmlns:o="urn:schemas-microsoft-com:office:office" xmlns:r="http://schemas.openxmlformats.org/officeDocument/2006/relationships" xmlns:m="http://schemas.openxmlformats.org/officeDocument/2006/math" xmlns:v="urn:schemas-microsoft-com:vml" xmlns:wp14="http://schemas.microsoft.com/office/word/2010/wordprocessingDrawing" xmlns:wp="http://schemas.openxmlformats.org/drawingml/2006/wordprocessingDrawing" xmlns:w10="urn:schemas-microsoft-com:office:word" xmlns:w="http://schemas.openxmlformats.org/wordprocessingml/2006/main" xmlns:w14="http://schemas.microsoft.com/office/word/2010/wordml" xmlns:wpg="http://schemas.microsoft.com/office/word/2010/wordprocessingGroup" xmlns:wpi="http://schemas.microsoft.com/office/word/2010/wordprocessingInk" xmlns:wne="http://schemas.microsoft.com/office/word/2006/wordml" xmlns:wps="http://schemas.microsoft.com/office/word/2010/wordprocessingShape" mc:Ignorable="w14 wp14">
+<w:ftr xmlns:wpc="http://schemas.microsoft.com/office/word/2010/wordprocessingCanvas" xmlns:mo="http://schemas.microsoft.com/office/mac/office/2008/main" xmlns:mc="http://schemas.openxmlformats.org/markup-compatibility/2006" xmlns:mv="urn:schemas-microsoft-com:mac:vml" xmlns:o="urn:schemas-microsoft-com:office:office" xmlns:r="http://schemas.openxmlformats.org/officeDocument/2006/relationships" xmlns:m="http://schemas.openxmlformats.org/officeDocument/2006/math" xmlns:v="urn:schemas-microsoft-com:vml" xmlns:wp14="http://schemas.microsoft.com/office/word/2010/wordprocessingDrawing" xmlns:wp="http://schemas.openxmlformats.org/drawingml/2006/wordprocessingDrawing" xmlns:w10="urn:schemas-microsoft-com:office:word" xmlns:w="http://schemas.openxmlformats.org/wordprocessingml/2006/main" xmlns:w14="http://schemas.microsoft.com/office/word/2010/wordml" xmlns:wpg="http://schemas.microsoft.com/office/word/2010/wordprocessingGroup" xmlns:wpi="http://schemas.microsoft.com/office/word/2010/wordprocessingInk" xmlns:wne="http://schemas.microsoft.com/office/word/2006/wordml" xmlns:wps="http://schemas.microsoft.com/office/word/2010/wordprocessingShape" mc:Ignorable="w14 wp14">
   <w:p>
     <w:pPr>
       <w:pStyle w:val="Pieddepage"/>
@@ -49575,7 +49670,7 @@
 </file>
 
 <file path=word/footnotes.xml><?xml version="1.0" encoding="utf-8"?>
-<w:footnotes xmlns:wpc="http://schemas.microsoft.com/office/word/2010/wordprocessingCanvas" xmlns:mc="http://schemas.openxmlformats.org/markup-compatibility/2006" xmlns:o="urn:schemas-microsoft-com:office:office" xmlns:r="http://schemas.openxmlformats.org/officeDocument/2006/relationships" xmlns:m="http://schemas.openxmlformats.org/officeDocument/2006/math" xmlns:v="urn:schemas-microsoft-com:vml" xmlns:wp14="http://schemas.microsoft.com/office/word/2010/wordprocessingDrawing" xmlns:wp="http://schemas.openxmlformats.org/drawingml/2006/wordprocessingDrawing" xmlns:w10="urn:schemas-microsoft-com:office:word" xmlns:w="http://schemas.openxmlformats.org/wordprocessingml/2006/main" xmlns:w14="http://schemas.microsoft.com/office/word/2010/wordml" xmlns:wpg="http://schemas.microsoft.com/office/word/2010/wordprocessingGroup" xmlns:wpi="http://schemas.microsoft.com/office/word/2010/wordprocessingInk" xmlns:wne="http://schemas.microsoft.com/office/word/2006/wordml" xmlns:wps="http://schemas.microsoft.com/office/word/2010/wordprocessingShape" mc:Ignorable="w14 wp14">
+<w:footnotes xmlns:wpc="http://schemas.microsoft.com/office/word/2010/wordprocessingCanvas" xmlns:mo="http://schemas.microsoft.com/office/mac/office/2008/main" xmlns:mc="http://schemas.openxmlformats.org/markup-compatibility/2006" xmlns:mv="urn:schemas-microsoft-com:mac:vml" xmlns:o="urn:schemas-microsoft-com:office:office" xmlns:r="http://schemas.openxmlformats.org/officeDocument/2006/relationships" xmlns:m="http://schemas.openxmlformats.org/officeDocument/2006/math" xmlns:v="urn:schemas-microsoft-com:vml" xmlns:wp14="http://schemas.microsoft.com/office/word/2010/wordprocessingDrawing" xmlns:wp="http://schemas.openxmlformats.org/drawingml/2006/wordprocessingDrawing" xmlns:w10="urn:schemas-microsoft-com:office:word" xmlns:w="http://schemas.openxmlformats.org/wordprocessingml/2006/main" xmlns:w14="http://schemas.microsoft.com/office/word/2010/wordml" xmlns:wpg="http://schemas.microsoft.com/office/word/2010/wordprocessingGroup" xmlns:wpi="http://schemas.microsoft.com/office/word/2010/wordprocessingInk" xmlns:wne="http://schemas.microsoft.com/office/word/2006/wordml" xmlns:wps="http://schemas.microsoft.com/office/word/2010/wordprocessingShape" mc:Ignorable="w14 wp14">
   <w:footnote w:type="separator" w:id="-1">
     <w:p>
       <w:r>
@@ -49594,7 +49689,7 @@
 </file>
 
 <file path=word/header1.xml><?xml version="1.0" encoding="utf-8"?>
-<w:hdr xmlns:wpc="http://schemas.microsoft.com/office/word/2010/wordprocessingCanvas" xmlns:mc="http://schemas.openxmlformats.org/markup-compatibility/2006" xmlns:o="urn:schemas-microsoft-com:office:office" xmlns:r="http://schemas.openxmlformats.org/officeDocument/2006/relationships" xmlns:m="http://schemas.openxmlformats.org/officeDocument/2006/math" xmlns:v="urn:schemas-microsoft-com:vml" xmlns:wp14="http://schemas.microsoft.com/office/word/2010/wordprocessingDrawing" xmlns:wp="http://schemas.openxmlformats.org/drawingml/2006/wordprocessingDrawing" xmlns:w10="urn:schemas-microsoft-com:office:word" xmlns:w="http://schemas.openxmlformats.org/wordprocessingml/2006/main" xmlns:w14="http://schemas.microsoft.com/office/word/2010/wordml" xmlns:wpg="http://schemas.microsoft.com/office/word/2010/wordprocessingGroup" xmlns:wpi="http://schemas.microsoft.com/office/word/2010/wordprocessingInk" xmlns:wne="http://schemas.microsoft.com/office/word/2006/wordml" xmlns:wps="http://schemas.microsoft.com/office/word/2010/wordprocessingShape" mc:Ignorable="w14 wp14">
+<w:hdr xmlns:wpc="http://schemas.microsoft.com/office/word/2010/wordprocessingCanvas" xmlns:mo="http://schemas.microsoft.com/office/mac/office/2008/main" xmlns:mc="http://schemas.openxmlformats.org/markup-compatibility/2006" xmlns:mv="urn:schemas-microsoft-com:mac:vml" xmlns:o="urn:schemas-microsoft-com:office:office" xmlns:r="http://schemas.openxmlformats.org/officeDocument/2006/relationships" xmlns:m="http://schemas.openxmlformats.org/officeDocument/2006/math" xmlns:v="urn:schemas-microsoft-com:vml" xmlns:wp14="http://schemas.microsoft.com/office/word/2010/wordprocessingDrawing" xmlns:wp="http://schemas.openxmlformats.org/drawingml/2006/wordprocessingDrawing" xmlns:w10="urn:schemas-microsoft-com:office:word" xmlns:w="http://schemas.openxmlformats.org/wordprocessingml/2006/main" xmlns:w14="http://schemas.microsoft.com/office/word/2010/wordml" xmlns:wpg="http://schemas.microsoft.com/office/word/2010/wordprocessingGroup" xmlns:wpi="http://schemas.microsoft.com/office/word/2010/wordprocessingInk" xmlns:wne="http://schemas.microsoft.com/office/word/2006/wordml" xmlns:wps="http://schemas.microsoft.com/office/word/2010/wordprocessingShape" mc:Ignorable="w14 wp14">
   <w:p>
     <w:pPr>
       <w:pStyle w:val="En-tte"/>
@@ -49613,7 +49708,7 @@
 </file>
 
 <file path=word/header10.xml><?xml version="1.0" encoding="utf-8"?>
-<w:hdr xmlns:wpc="http://schemas.microsoft.com/office/word/2010/wordprocessingCanvas" xmlns:mc="http://schemas.openxmlformats.org/markup-compatibility/2006" xmlns:o="urn:schemas-microsoft-com:office:office" xmlns:r="http://schemas.openxmlformats.org/officeDocument/2006/relationships" xmlns:m="http://schemas.openxmlformats.org/officeDocument/2006/math" xmlns:v="urn:schemas-microsoft-com:vml" xmlns:wp14="http://schemas.microsoft.com/office/word/2010/wordprocessingDrawing" xmlns:wp="http://schemas.openxmlformats.org/drawingml/2006/wordprocessingDrawing" xmlns:w10="urn:schemas-microsoft-com:office:word" xmlns:w="http://schemas.openxmlformats.org/wordprocessingml/2006/main" xmlns:w14="http://schemas.microsoft.com/office/word/2010/wordml" xmlns:wpg="http://schemas.microsoft.com/office/word/2010/wordprocessingGroup" xmlns:wpi="http://schemas.microsoft.com/office/word/2010/wordprocessingInk" xmlns:wne="http://schemas.microsoft.com/office/word/2006/wordml" xmlns:wps="http://schemas.microsoft.com/office/word/2010/wordprocessingShape" mc:Ignorable="w14 wp14">
+<w:hdr xmlns:wpc="http://schemas.microsoft.com/office/word/2010/wordprocessingCanvas" xmlns:mo="http://schemas.microsoft.com/office/mac/office/2008/main" xmlns:mc="http://schemas.openxmlformats.org/markup-compatibility/2006" xmlns:mv="urn:schemas-microsoft-com:mac:vml" xmlns:o="urn:schemas-microsoft-com:office:office" xmlns:r="http://schemas.openxmlformats.org/officeDocument/2006/relationships" xmlns:m="http://schemas.openxmlformats.org/officeDocument/2006/math" xmlns:v="urn:schemas-microsoft-com:vml" xmlns:wp14="http://schemas.microsoft.com/office/word/2010/wordprocessingDrawing" xmlns:wp="http://schemas.openxmlformats.org/drawingml/2006/wordprocessingDrawing" xmlns:w10="urn:schemas-microsoft-com:office:word" xmlns:w="http://schemas.openxmlformats.org/wordprocessingml/2006/main" xmlns:w14="http://schemas.microsoft.com/office/word/2010/wordml" xmlns:wpg="http://schemas.microsoft.com/office/word/2010/wordprocessingGroup" xmlns:wpi="http://schemas.microsoft.com/office/word/2010/wordprocessingInk" xmlns:wne="http://schemas.microsoft.com/office/word/2006/wordml" xmlns:wps="http://schemas.microsoft.com/office/word/2010/wordprocessingShape" mc:Ignorable="w14 wp14">
   <w:p>
     <w:pPr>
       <w:pStyle w:val="En-tte"/>
@@ -49632,7 +49727,7 @@
 </file>
 
 <file path=word/header11.xml><?xml version="1.0" encoding="utf-8"?>
-<w:hdr xmlns:wpc="http://schemas.microsoft.com/office/word/2010/wordprocessingCanvas" xmlns:mc="http://schemas.openxmlformats.org/markup-compatibility/2006" xmlns:o="urn:schemas-microsoft-com:office:office" xmlns:r="http://schemas.openxmlformats.org/officeDocument/2006/relationships" xmlns:m="http://schemas.openxmlformats.org/officeDocument/2006/math" xmlns:v="urn:schemas-microsoft-com:vml" xmlns:wp14="http://schemas.microsoft.com/office/word/2010/wordprocessingDrawing" xmlns:wp="http://schemas.openxmlformats.org/drawingml/2006/wordprocessingDrawing" xmlns:w10="urn:schemas-microsoft-com:office:word" xmlns:w="http://schemas.openxmlformats.org/wordprocessingml/2006/main" xmlns:w14="http://schemas.microsoft.com/office/word/2010/wordml" xmlns:wpg="http://schemas.microsoft.com/office/word/2010/wordprocessingGroup" xmlns:wpi="http://schemas.microsoft.com/office/word/2010/wordprocessingInk" xmlns:wne="http://schemas.microsoft.com/office/word/2006/wordml" xmlns:wps="http://schemas.microsoft.com/office/word/2010/wordprocessingShape" mc:Ignorable="w14 wp14">
+<w:hdr xmlns:wpc="http://schemas.microsoft.com/office/word/2010/wordprocessingCanvas" xmlns:mo="http://schemas.microsoft.com/office/mac/office/2008/main" xmlns:mc="http://schemas.openxmlformats.org/markup-compatibility/2006" xmlns:mv="urn:schemas-microsoft-com:mac:vml" xmlns:o="urn:schemas-microsoft-com:office:office" xmlns:r="http://schemas.openxmlformats.org/officeDocument/2006/relationships" xmlns:m="http://schemas.openxmlformats.org/officeDocument/2006/math" xmlns:v="urn:schemas-microsoft-com:vml" xmlns:wp14="http://schemas.microsoft.com/office/word/2010/wordprocessingDrawing" xmlns:wp="http://schemas.openxmlformats.org/drawingml/2006/wordprocessingDrawing" xmlns:w10="urn:schemas-microsoft-com:office:word" xmlns:w="http://schemas.openxmlformats.org/wordprocessingml/2006/main" xmlns:w14="http://schemas.microsoft.com/office/word/2010/wordml" xmlns:wpg="http://schemas.microsoft.com/office/word/2010/wordprocessingGroup" xmlns:wpi="http://schemas.microsoft.com/office/word/2010/wordprocessingInk" xmlns:wne="http://schemas.microsoft.com/office/word/2006/wordml" xmlns:wps="http://schemas.microsoft.com/office/word/2010/wordprocessingShape" mc:Ignorable="w14 wp14">
   <w:p>
     <w:pPr>
       <w:pStyle w:val="En-tte"/>
@@ -49651,7 +49746,7 @@
 </file>
 
 <file path=word/header12.xml><?xml version="1.0" encoding="utf-8"?>
-<w:hdr xmlns:wpc="http://schemas.microsoft.com/office/word/2010/wordprocessingCanvas" xmlns:mc="http://schemas.openxmlformats.org/markup-compatibility/2006" xmlns:o="urn:schemas-microsoft-com:office:office" xmlns:r="http://schemas.openxmlformats.org/officeDocument/2006/relationships" xmlns:m="http://schemas.openxmlformats.org/officeDocument/2006/math" xmlns:v="urn:schemas-microsoft-com:vml" xmlns:wp14="http://schemas.microsoft.com/office/word/2010/wordprocessingDrawing" xmlns:wp="http://schemas.openxmlformats.org/drawingml/2006/wordprocessingDrawing" xmlns:w10="urn:schemas-microsoft-com:office:word" xmlns:w="http://schemas.openxmlformats.org/wordprocessingml/2006/main" xmlns:w14="http://schemas.microsoft.com/office/word/2010/wordml" xmlns:wpg="http://schemas.microsoft.com/office/word/2010/wordprocessingGroup" xmlns:wpi="http://schemas.microsoft.com/office/word/2010/wordprocessingInk" xmlns:wne="http://schemas.microsoft.com/office/word/2006/wordml" xmlns:wps="http://schemas.microsoft.com/office/word/2010/wordprocessingShape" mc:Ignorable="w14 wp14">
+<w:hdr xmlns:wpc="http://schemas.microsoft.com/office/word/2010/wordprocessingCanvas" xmlns:mo="http://schemas.microsoft.com/office/mac/office/2008/main" xmlns:mc="http://schemas.openxmlformats.org/markup-compatibility/2006" xmlns:mv="urn:schemas-microsoft-com:mac:vml" xmlns:o="urn:schemas-microsoft-com:office:office" xmlns:r="http://schemas.openxmlformats.org/officeDocument/2006/relationships" xmlns:m="http://schemas.openxmlformats.org/officeDocument/2006/math" xmlns:v="urn:schemas-microsoft-com:vml" xmlns:wp14="http://schemas.microsoft.com/office/word/2010/wordprocessingDrawing" xmlns:wp="http://schemas.openxmlformats.org/drawingml/2006/wordprocessingDrawing" xmlns:w10="urn:schemas-microsoft-com:office:word" xmlns:w="http://schemas.openxmlformats.org/wordprocessingml/2006/main" xmlns:w14="http://schemas.microsoft.com/office/word/2010/wordml" xmlns:wpg="http://schemas.microsoft.com/office/word/2010/wordprocessingGroup" xmlns:wpi="http://schemas.microsoft.com/office/word/2010/wordprocessingInk" xmlns:wne="http://schemas.microsoft.com/office/word/2006/wordml" xmlns:wps="http://schemas.microsoft.com/office/word/2010/wordprocessingShape" mc:Ignorable="w14 wp14">
   <w:p>
     <w:pPr>
       <w:pStyle w:val="En-tte"/>
@@ -49670,7 +49765,7 @@
 </file>
 
 <file path=word/header13.xml><?xml version="1.0" encoding="utf-8"?>
-<w:hdr xmlns:wpc="http://schemas.microsoft.com/office/word/2010/wordprocessingCanvas" xmlns:mc="http://schemas.openxmlformats.org/markup-compatibility/2006" xmlns:o="urn:schemas-microsoft-com:office:office" xmlns:r="http://schemas.openxmlformats.org/officeDocument/2006/relationships" xmlns:m="http://schemas.openxmlformats.org/officeDocument/2006/math" xmlns:v="urn:schemas-microsoft-com:vml" xmlns:wp14="http://schemas.microsoft.com/office/word/2010/wordprocessingDrawing" xmlns:wp="http://schemas.openxmlformats.org/drawingml/2006/wordprocessingDrawing" xmlns:w10="urn:schemas-microsoft-com:office:word" xmlns:w="http://schemas.openxmlformats.org/wordprocessingml/2006/main" xmlns:w14="http://schemas.microsoft.com/office/word/2010/wordml" xmlns:wpg="http://schemas.microsoft.com/office/word/2010/wordprocessingGroup" xmlns:wpi="http://schemas.microsoft.com/office/word/2010/wordprocessingInk" xmlns:wne="http://schemas.microsoft.com/office/word/2006/wordml" xmlns:wps="http://schemas.microsoft.com/office/word/2010/wordprocessingShape" mc:Ignorable="w14 wp14">
+<w:hdr xmlns:wpc="http://schemas.microsoft.com/office/word/2010/wordprocessingCanvas" xmlns:mo="http://schemas.microsoft.com/office/mac/office/2008/main" xmlns:mc="http://schemas.openxmlformats.org/markup-compatibility/2006" xmlns:mv="urn:schemas-microsoft-com:mac:vml" xmlns:o="urn:schemas-microsoft-com:office:office" xmlns:r="http://schemas.openxmlformats.org/officeDocument/2006/relationships" xmlns:m="http://schemas.openxmlformats.org/officeDocument/2006/math" xmlns:v="urn:schemas-microsoft-com:vml" xmlns:wp14="http://schemas.microsoft.com/office/word/2010/wordprocessingDrawing" xmlns:wp="http://schemas.openxmlformats.org/drawingml/2006/wordprocessingDrawing" xmlns:w10="urn:schemas-microsoft-com:office:word" xmlns:w="http://schemas.openxmlformats.org/wordprocessingml/2006/main" xmlns:w14="http://schemas.microsoft.com/office/word/2010/wordml" xmlns:wpg="http://schemas.microsoft.com/office/word/2010/wordprocessingGroup" xmlns:wpi="http://schemas.microsoft.com/office/word/2010/wordprocessingInk" xmlns:wne="http://schemas.microsoft.com/office/word/2006/wordml" xmlns:wps="http://schemas.microsoft.com/office/word/2010/wordprocessingShape" mc:Ignorable="w14 wp14">
   <w:p>
     <w:pPr>
       <w:pStyle w:val="En-tte"/>
@@ -49689,7 +49784,7 @@
 </file>
 
 <file path=word/header14.xml><?xml version="1.0" encoding="utf-8"?>
-<w:hdr xmlns:wpc="http://schemas.microsoft.com/office/word/2010/wordprocessingCanvas" xmlns:mc="http://schemas.openxmlformats.org/markup-compatibility/2006" xmlns:o="urn:schemas-microsoft-com:office:office" xmlns:r="http://schemas.openxmlformats.org/officeDocument/2006/relationships" xmlns:m="http://schemas.openxmlformats.org/officeDocument/2006/math" xmlns:v="urn:schemas-microsoft-com:vml" xmlns:wp14="http://schemas.microsoft.com/office/word/2010/wordprocessingDrawing" xmlns:wp="http://schemas.openxmlformats.org/drawingml/2006/wordprocessingDrawing" xmlns:w10="urn:schemas-microsoft-com:office:word" xmlns:w="http://schemas.openxmlformats.org/wordprocessingml/2006/main" xmlns:w14="http://schemas.microsoft.com/office/word/2010/wordml" xmlns:wpg="http://schemas.microsoft.com/office/word/2010/wordprocessingGroup" xmlns:wpi="http://schemas.microsoft.com/office/word/2010/wordprocessingInk" xmlns:wne="http://schemas.microsoft.com/office/word/2006/wordml" xmlns:wps="http://schemas.microsoft.com/office/word/2010/wordprocessingShape" mc:Ignorable="w14 wp14">
+<w:hdr xmlns:wpc="http://schemas.microsoft.com/office/word/2010/wordprocessingCanvas" xmlns:mo="http://schemas.microsoft.com/office/mac/office/2008/main" xmlns:mc="http://schemas.openxmlformats.org/markup-compatibility/2006" xmlns:mv="urn:schemas-microsoft-com:mac:vml" xmlns:o="urn:schemas-microsoft-com:office:office" xmlns:r="http://schemas.openxmlformats.org/officeDocument/2006/relationships" xmlns:m="http://schemas.openxmlformats.org/officeDocument/2006/math" xmlns:v="urn:schemas-microsoft-com:vml" xmlns:wp14="http://schemas.microsoft.com/office/word/2010/wordprocessingDrawing" xmlns:wp="http://schemas.openxmlformats.org/drawingml/2006/wordprocessingDrawing" xmlns:w10="urn:schemas-microsoft-com:office:word" xmlns:w="http://schemas.openxmlformats.org/wordprocessingml/2006/main" xmlns:w14="http://schemas.microsoft.com/office/word/2010/wordml" xmlns:wpg="http://schemas.microsoft.com/office/word/2010/wordprocessingGroup" xmlns:wpi="http://schemas.microsoft.com/office/word/2010/wordprocessingInk" xmlns:wne="http://schemas.microsoft.com/office/word/2006/wordml" xmlns:wps="http://schemas.microsoft.com/office/word/2010/wordprocessingShape" mc:Ignorable="w14 wp14">
   <w:p>
     <w:pPr>
       <w:pStyle w:val="En-tte"/>
@@ -49708,7 +49803,7 @@
 </file>
 
 <file path=word/header15.xml><?xml version="1.0" encoding="utf-8"?>
-<w:hdr xmlns:wpc="http://schemas.microsoft.com/office/word/2010/wordprocessingCanvas" xmlns:mc="http://schemas.openxmlformats.org/markup-compatibility/2006" xmlns:o="urn:schemas-microsoft-com:office:office" xmlns:r="http://schemas.openxmlformats.org/officeDocument/2006/relationships" xmlns:m="http://schemas.openxmlformats.org/officeDocument/2006/math" xmlns:v="urn:schemas-microsoft-com:vml" xmlns:wp14="http://schemas.microsoft.com/office/word/2010/wordprocessingDrawing" xmlns:wp="http://schemas.openxmlformats.org/drawingml/2006/wordprocessingDrawing" xmlns:w10="urn:schemas-microsoft-com:office:word" xmlns:w="http://schemas.openxmlformats.org/wordprocessingml/2006/main" xmlns:w14="http://schemas.microsoft.com/office/word/2010/wordml" xmlns:wpg="http://schemas.microsoft.com/office/word/2010/wordprocessingGroup" xmlns:wpi="http://schemas.microsoft.com/office/word/2010/wordprocessingInk" xmlns:wne="http://schemas.microsoft.com/office/word/2006/wordml" xmlns:wps="http://schemas.microsoft.com/office/word/2010/wordprocessingShape" mc:Ignorable="w14 wp14">
+<w:hdr xmlns:wpc="http://schemas.microsoft.com/office/word/2010/wordprocessingCanvas" xmlns:mo="http://schemas.microsoft.com/office/mac/office/2008/main" xmlns:mc="http://schemas.openxmlformats.org/markup-compatibility/2006" xmlns:mv="urn:schemas-microsoft-com:mac:vml" xmlns:o="urn:schemas-microsoft-com:office:office" xmlns:r="http://schemas.openxmlformats.org/officeDocument/2006/relationships" xmlns:m="http://schemas.openxmlformats.org/officeDocument/2006/math" xmlns:v="urn:schemas-microsoft-com:vml" xmlns:wp14="http://schemas.microsoft.com/office/word/2010/wordprocessingDrawing" xmlns:wp="http://schemas.openxmlformats.org/drawingml/2006/wordprocessingDrawing" xmlns:w10="urn:schemas-microsoft-com:office:word" xmlns:w="http://schemas.openxmlformats.org/wordprocessingml/2006/main" xmlns:w14="http://schemas.microsoft.com/office/word/2010/wordml" xmlns:wpg="http://schemas.microsoft.com/office/word/2010/wordprocessingGroup" xmlns:wpi="http://schemas.microsoft.com/office/word/2010/wordprocessingInk" xmlns:wne="http://schemas.microsoft.com/office/word/2006/wordml" xmlns:wps="http://schemas.microsoft.com/office/word/2010/wordprocessingShape" mc:Ignorable="w14 wp14">
   <w:p>
     <w:pPr>
       <w:pStyle w:val="En-tte"/>
@@ -49727,7 +49822,7 @@
 </file>
 
 <file path=word/header16.xml><?xml version="1.0" encoding="utf-8"?>
-<w:hdr xmlns:wpc="http://schemas.microsoft.com/office/word/2010/wordprocessingCanvas" xmlns:mc="http://schemas.openxmlformats.org/markup-compatibility/2006" xmlns:o="urn:schemas-microsoft-com:office:office" xmlns:r="http://schemas.openxmlformats.org/officeDocument/2006/relationships" xmlns:m="http://schemas.openxmlformats.org/officeDocument/2006/math" xmlns:v="urn:schemas-microsoft-com:vml" xmlns:wp14="http://schemas.microsoft.com/office/word/2010/wordprocessingDrawing" xmlns:wp="http://schemas.openxmlformats.org/drawingml/2006/wordprocessingDrawing" xmlns:w10="urn:schemas-microsoft-com:office:word" xmlns:w="http://schemas.openxmlformats.org/wordprocessingml/2006/main" xmlns:w14="http://schemas.microsoft.com/office/word/2010/wordml" xmlns:wpg="http://schemas.microsoft.com/office/word/2010/wordprocessingGroup" xmlns:wpi="http://schemas.microsoft.com/office/word/2010/wordprocessingInk" xmlns:wne="http://schemas.microsoft.com/office/word/2006/wordml" xmlns:wps="http://schemas.microsoft.com/office/word/2010/wordprocessingShape" mc:Ignorable="w14 wp14">
+<w:hdr xmlns:wpc="http://schemas.microsoft.com/office/word/2010/wordprocessingCanvas" xmlns:mo="http://schemas.microsoft.com/office/mac/office/2008/main" xmlns:mc="http://schemas.openxmlformats.org/markup-compatibility/2006" xmlns:mv="urn:schemas-microsoft-com:mac:vml" xmlns:o="urn:schemas-microsoft-com:office:office" xmlns:r="http://schemas.openxmlformats.org/officeDocument/2006/relationships" xmlns:m="http://schemas.openxmlformats.org/officeDocument/2006/math" xmlns:v="urn:schemas-microsoft-com:vml" xmlns:wp14="http://schemas.microsoft.com/office/word/2010/wordprocessingDrawing" xmlns:wp="http://schemas.openxmlformats.org/drawingml/2006/wordprocessingDrawing" xmlns:w10="urn:schemas-microsoft-com:office:word" xmlns:w="http://schemas.openxmlformats.org/wordprocessingml/2006/main" xmlns:w14="http://schemas.microsoft.com/office/word/2010/wordml" xmlns:wpg="http://schemas.microsoft.com/office/word/2010/wordprocessingGroup" xmlns:wpi="http://schemas.microsoft.com/office/word/2010/wordprocessingInk" xmlns:wne="http://schemas.microsoft.com/office/word/2006/wordml" xmlns:wps="http://schemas.microsoft.com/office/word/2010/wordprocessingShape" mc:Ignorable="w14 wp14">
   <w:p>
     <w:pPr>
       <w:pStyle w:val="En-tte"/>
@@ -49746,7 +49841,7 @@
 </file>
 
 <file path=word/header17.xml><?xml version="1.0" encoding="utf-8"?>
-<w:hdr xmlns:wpc="http://schemas.microsoft.com/office/word/2010/wordprocessingCanvas" xmlns:mc="http://schemas.openxmlformats.org/markup-compatibility/2006" xmlns:o="urn:schemas-microsoft-com:office:office" xmlns:r="http://schemas.openxmlformats.org/officeDocument/2006/relationships" xmlns:m="http://schemas.openxmlformats.org/officeDocument/2006/math" xmlns:v="urn:schemas-microsoft-com:vml" xmlns:wp14="http://schemas.microsoft.com/office/word/2010/wordprocessingDrawing" xmlns:wp="http://schemas.openxmlformats.org/drawingml/2006/wordprocessingDrawing" xmlns:w10="urn:schemas-microsoft-com:office:word" xmlns:w="http://schemas.openxmlformats.org/wordprocessingml/2006/main" xmlns:w14="http://schemas.microsoft.com/office/word/2010/wordml" xmlns:wpg="http://schemas.microsoft.com/office/word/2010/wordprocessingGroup" xmlns:wpi="http://schemas.microsoft.com/office/word/2010/wordprocessingInk" xmlns:wne="http://schemas.microsoft.com/office/word/2006/wordml" xmlns:wps="http://schemas.microsoft.com/office/word/2010/wordprocessingShape" mc:Ignorable="w14 wp14">
+<w:hdr xmlns:wpc="http://schemas.microsoft.com/office/word/2010/wordprocessingCanvas" xmlns:mo="http://schemas.microsoft.com/office/mac/office/2008/main" xmlns:mc="http://schemas.openxmlformats.org/markup-compatibility/2006" xmlns:mv="urn:schemas-microsoft-com:mac:vml" xmlns:o="urn:schemas-microsoft-com:office:office" xmlns:r="http://schemas.openxmlformats.org/officeDocument/2006/relationships" xmlns:m="http://schemas.openxmlformats.org/officeDocument/2006/math" xmlns:v="urn:schemas-microsoft-com:vml" xmlns:wp14="http://schemas.microsoft.com/office/word/2010/wordprocessingDrawing" xmlns:wp="http://schemas.openxmlformats.org/drawingml/2006/wordprocessingDrawing" xmlns:w10="urn:schemas-microsoft-com:office:word" xmlns:w="http://schemas.openxmlformats.org/wordprocessingml/2006/main" xmlns:w14="http://schemas.microsoft.com/office/word/2010/wordml" xmlns:wpg="http://schemas.microsoft.com/office/word/2010/wordprocessingGroup" xmlns:wpi="http://schemas.microsoft.com/office/word/2010/wordprocessingInk" xmlns:wne="http://schemas.microsoft.com/office/word/2006/wordml" xmlns:wps="http://schemas.microsoft.com/office/word/2010/wordprocessingShape" mc:Ignorable="w14 wp14">
   <w:p>
     <w:pPr>
       <w:pStyle w:val="En-tte"/>
@@ -49765,7 +49860,7 @@
 </file>
 
 <file path=word/header18.xml><?xml version="1.0" encoding="utf-8"?>
-<w:hdr xmlns:wpc="http://schemas.microsoft.com/office/word/2010/wordprocessingCanvas" xmlns:mc="http://schemas.openxmlformats.org/markup-compatibility/2006" xmlns:o="urn:schemas-microsoft-com:office:office" xmlns:r="http://schemas.openxmlformats.org/officeDocument/2006/relationships" xmlns:m="http://schemas.openxmlformats.org/officeDocument/2006/math" xmlns:v="urn:schemas-microsoft-com:vml" xmlns:wp14="http://schemas.microsoft.com/office/word/2010/wordprocessingDrawing" xmlns:wp="http://schemas.openxmlformats.org/drawingml/2006/wordprocessingDrawing" xmlns:w10="urn:schemas-microsoft-com:office:word" xmlns:w="http://schemas.openxmlformats.org/wordprocessingml/2006/main" xmlns:w14="http://schemas.microsoft.com/office/word/2010/wordml" xmlns:wpg="http://schemas.microsoft.com/office/word/2010/wordprocessingGroup" xmlns:wpi="http://schemas.microsoft.com/office/word/2010/wordprocessingInk" xmlns:wne="http://schemas.microsoft.com/office/word/2006/wordml" xmlns:wps="http://schemas.microsoft.com/office/word/2010/wordprocessingShape" mc:Ignorable="w14 wp14">
+<w:hdr xmlns:wpc="http://schemas.microsoft.com/office/word/2010/wordprocessingCanvas" xmlns:mo="http://schemas.microsoft.com/office/mac/office/2008/main" xmlns:mc="http://schemas.openxmlformats.org/markup-compatibility/2006" xmlns:mv="urn:schemas-microsoft-com:mac:vml" xmlns:o="urn:schemas-microsoft-com:office:office" xmlns:r="http://schemas.openxmlformats.org/officeDocument/2006/relationships" xmlns:m="http://schemas.openxmlformats.org/officeDocument/2006/math" xmlns:v="urn:schemas-microsoft-com:vml" xmlns:wp14="http://schemas.microsoft.com/office/word/2010/wordprocessingDrawing" xmlns:wp="http://schemas.openxmlformats.org/drawingml/2006/wordprocessingDrawing" xmlns:w10="urn:schemas-microsoft-com:office:word" xmlns:w="http://schemas.openxmlformats.org/wordprocessingml/2006/main" xmlns:w14="http://schemas.microsoft.com/office/word/2010/wordml" xmlns:wpg="http://schemas.microsoft.com/office/word/2010/wordprocessingGroup" xmlns:wpi="http://schemas.microsoft.com/office/word/2010/wordprocessingInk" xmlns:wne="http://schemas.microsoft.com/office/word/2006/wordml" xmlns:wps="http://schemas.microsoft.com/office/word/2010/wordprocessingShape" mc:Ignorable="w14 wp14">
   <w:p>
     <w:pPr>
       <w:pStyle w:val="En-tte"/>
@@ -49784,7 +49879,7 @@
 </file>
 
 <file path=word/header19.xml><?xml version="1.0" encoding="utf-8"?>
-<w:hdr xmlns:wpc="http://schemas.microsoft.com/office/word/2010/wordprocessingCanvas" xmlns:mc="http://schemas.openxmlformats.org/markup-compatibility/2006" xmlns:o="urn:schemas-microsoft-com:office:office" xmlns:r="http://schemas.openxmlformats.org/officeDocument/2006/relationships" xmlns:m="http://schemas.openxmlformats.org/officeDocument/2006/math" xmlns:v="urn:schemas-microsoft-com:vml" xmlns:wp14="http://schemas.microsoft.com/office/word/2010/wordprocessingDrawing" xmlns:wp="http://schemas.openxmlformats.org/drawingml/2006/wordprocessingDrawing" xmlns:w10="urn:schemas-microsoft-com:office:word" xmlns:w="http://schemas.openxmlformats.org/wordprocessingml/2006/main" xmlns:w14="http://schemas.microsoft.com/office/word/2010/wordml" xmlns:wpg="http://schemas.microsoft.com/office/word/2010/wordprocessingGroup" xmlns:wpi="http://schemas.microsoft.com/office/word/2010/wordprocessingInk" xmlns:wne="http://schemas.microsoft.com/office/word/2006/wordml" xmlns:wps="http://schemas.microsoft.com/office/word/2010/wordprocessingShape" mc:Ignorable="w14 wp14">
+<w:hdr xmlns:wpc="http://schemas.microsoft.com/office/word/2010/wordprocessingCanvas" xmlns:mo="http://schemas.microsoft.com/office/mac/office/2008/main" xmlns:mc="http://schemas.openxmlformats.org/markup-compatibility/2006" xmlns:mv="urn:schemas-microsoft-com:mac:vml" xmlns:o="urn:schemas-microsoft-com:office:office" xmlns:r="http://schemas.openxmlformats.org/officeDocument/2006/relationships" xmlns:m="http://schemas.openxmlformats.org/officeDocument/2006/math" xmlns:v="urn:schemas-microsoft-com:vml" xmlns:wp14="http://schemas.microsoft.com/office/word/2010/wordprocessingDrawing" xmlns:wp="http://schemas.openxmlformats.org/drawingml/2006/wordprocessingDrawing" xmlns:w10="urn:schemas-microsoft-com:office:word" xmlns:w="http://schemas.openxmlformats.org/wordprocessingml/2006/main" xmlns:w14="http://schemas.microsoft.com/office/word/2010/wordml" xmlns:wpg="http://schemas.microsoft.com/office/word/2010/wordprocessingGroup" xmlns:wpi="http://schemas.microsoft.com/office/word/2010/wordprocessingInk" xmlns:wne="http://schemas.microsoft.com/office/word/2006/wordml" xmlns:wps="http://schemas.microsoft.com/office/word/2010/wordprocessingShape" mc:Ignorable="w14 wp14">
   <w:p>
     <w:pPr>
       <w:pStyle w:val="En-tte"/>
@@ -49803,7 +49898,7 @@
 </file>
 
 <file path=word/header2.xml><?xml version="1.0" encoding="utf-8"?>
-<w:hdr xmlns:wpc="http://schemas.microsoft.com/office/word/2010/wordprocessingCanvas" xmlns:mc="http://schemas.openxmlformats.org/markup-compatibility/2006" xmlns:o="urn:schemas-microsoft-com:office:office" xmlns:r="http://schemas.openxmlformats.org/officeDocument/2006/relationships" xmlns:m="http://schemas.openxmlformats.org/officeDocument/2006/math" xmlns:v="urn:schemas-microsoft-com:vml" xmlns:wp14="http://schemas.microsoft.com/office/word/2010/wordprocessingDrawing" xmlns:wp="http://schemas.openxmlformats.org/drawingml/2006/wordprocessingDrawing" xmlns:w10="urn:schemas-microsoft-com:office:word" xmlns:w="http://schemas.openxmlformats.org/wordprocessingml/2006/main" xmlns:w14="http://schemas.microsoft.com/office/word/2010/wordml" xmlns:wpg="http://schemas.microsoft.com/office/word/2010/wordprocessingGroup" xmlns:wpi="http://schemas.microsoft.com/office/word/2010/wordprocessingInk" xmlns:wne="http://schemas.microsoft.com/office/word/2006/wordml" xmlns:wps="http://schemas.microsoft.com/office/word/2010/wordprocessingShape" mc:Ignorable="w14 wp14">
+<w:hdr xmlns:wpc="http://schemas.microsoft.com/office/word/2010/wordprocessingCanvas" xmlns:mo="http://schemas.microsoft.com/office/mac/office/2008/main" xmlns:mc="http://schemas.openxmlformats.org/markup-compatibility/2006" xmlns:mv="urn:schemas-microsoft-com:mac:vml" xmlns:o="urn:schemas-microsoft-com:office:office" xmlns:r="http://schemas.openxmlformats.org/officeDocument/2006/relationships" xmlns:m="http://schemas.openxmlformats.org/officeDocument/2006/math" xmlns:v="urn:schemas-microsoft-com:vml" xmlns:wp14="http://schemas.microsoft.com/office/word/2010/wordprocessingDrawing" xmlns:wp="http://schemas.openxmlformats.org/drawingml/2006/wordprocessingDrawing" xmlns:w10="urn:schemas-microsoft-com:office:word" xmlns:w="http://schemas.openxmlformats.org/wordprocessingml/2006/main" xmlns:w14="http://schemas.microsoft.com/office/word/2010/wordml" xmlns:wpg="http://schemas.microsoft.com/office/word/2010/wordprocessingGroup" xmlns:wpi="http://schemas.microsoft.com/office/word/2010/wordprocessingInk" xmlns:wne="http://schemas.microsoft.com/office/word/2006/wordml" xmlns:wps="http://schemas.microsoft.com/office/word/2010/wordprocessingShape" mc:Ignorable="w14 wp14">
   <w:p>
     <w:pPr>
       <w:pStyle w:val="En-tte"/>
@@ -49822,7 +49917,7 @@
 </file>
 
 <file path=word/header20.xml><?xml version="1.0" encoding="utf-8"?>
-<w:hdr xmlns:wpc="http://schemas.microsoft.com/office/word/2010/wordprocessingCanvas" xmlns:mc="http://schemas.openxmlformats.org/markup-compatibility/2006" xmlns:o="urn:schemas-microsoft-com:office:office" xmlns:r="http://schemas.openxmlformats.org/officeDocument/2006/relationships" xmlns:m="http://schemas.openxmlformats.org/officeDocument/2006/math" xmlns:v="urn:schemas-microsoft-com:vml" xmlns:wp14="http://schemas.microsoft.com/office/word/2010/wordprocessingDrawing" xmlns:wp="http://schemas.openxmlformats.org/drawingml/2006/wordprocessingDrawing" xmlns:w10="urn:schemas-microsoft-com:office:word" xmlns:w="http://schemas.openxmlformats.org/wordprocessingml/2006/main" xmlns:w14="http://schemas.microsoft.com/office/word/2010/wordml" xmlns:wpg="http://schemas.microsoft.com/office/word/2010/wordprocessingGroup" xmlns:wpi="http://schemas.microsoft.com/office/word/2010/wordprocessingInk" xmlns:wne="http://schemas.microsoft.com/office/word/2006/wordml" xmlns:wps="http://schemas.microsoft.com/office/word/2010/wordprocessingShape" mc:Ignorable="w14 wp14">
+<w:hdr xmlns:wpc="http://schemas.microsoft.com/office/word/2010/wordprocessingCanvas" xmlns:mo="http://schemas.microsoft.com/office/mac/office/2008/main" xmlns:mc="http://schemas.openxmlformats.org/markup-compatibility/2006" xmlns:mv="urn:schemas-microsoft-com:mac:vml" xmlns:o="urn:schemas-microsoft-com:office:office" xmlns:r="http://schemas.openxmlformats.org/officeDocument/2006/relationships" xmlns:m="http://schemas.openxmlformats.org/officeDocument/2006/math" xmlns:v="urn:schemas-microsoft-com:vml" xmlns:wp14="http://schemas.microsoft.com/office/word/2010/wordprocessingDrawing" xmlns:wp="http://schemas.openxmlformats.org/drawingml/2006/wordprocessingDrawing" xmlns:w10="urn:schemas-microsoft-com:office:word" xmlns:w="http://schemas.openxmlformats.org/wordprocessingml/2006/main" xmlns:w14="http://schemas.microsoft.com/office/word/2010/wordml" xmlns:wpg="http://schemas.microsoft.com/office/word/2010/wordprocessingGroup" xmlns:wpi="http://schemas.microsoft.com/office/word/2010/wordprocessingInk" xmlns:wne="http://schemas.microsoft.com/office/word/2006/wordml" xmlns:wps="http://schemas.microsoft.com/office/word/2010/wordprocessingShape" mc:Ignorable="w14 wp14">
   <w:p>
     <w:pPr>
       <w:pStyle w:val="En-tte"/>
@@ -49841,7 +49936,7 @@
 </file>
 
 <file path=word/header3.xml><?xml version="1.0" encoding="utf-8"?>
-<w:hdr xmlns:wpc="http://schemas.microsoft.com/office/word/2010/wordprocessingCanvas" xmlns:mc="http://schemas.openxmlformats.org/markup-compatibility/2006" xmlns:o="urn:schemas-microsoft-com:office:office" xmlns:r="http://schemas.openxmlformats.org/officeDocument/2006/relationships" xmlns:m="http://schemas.openxmlformats.org/officeDocument/2006/math" xmlns:v="urn:schemas-microsoft-com:vml" xmlns:wp14="http://schemas.microsoft.com/office/word/2010/wordprocessingDrawing" xmlns:wp="http://schemas.openxmlformats.org/drawingml/2006/wordprocessingDrawing" xmlns:w10="urn:schemas-microsoft-com:office:word" xmlns:w="http://schemas.openxmlformats.org/wordprocessingml/2006/main" xmlns:w14="http://schemas.microsoft.com/office/word/2010/wordml" xmlns:wpg="http://schemas.microsoft.com/office/word/2010/wordprocessingGroup" xmlns:wpi="http://schemas.microsoft.com/office/word/2010/wordprocessingInk" xmlns:wne="http://schemas.microsoft.com/office/word/2006/wordml" xmlns:wps="http://schemas.microsoft.com/office/word/2010/wordprocessingShape" mc:Ignorable="w14 wp14">
+<w:hdr xmlns:wpc="http://schemas.microsoft.com/office/word/2010/wordprocessingCanvas" xmlns:mo="http://schemas.microsoft.com/office/mac/office/2008/main" xmlns:mc="http://schemas.openxmlformats.org/markup-compatibility/2006" xmlns:mv="urn:schemas-microsoft-com:mac:vml" xmlns:o="urn:schemas-microsoft-com:office:office" xmlns:r="http://schemas.openxmlformats.org/officeDocument/2006/relationships" xmlns:m="http://schemas.openxmlformats.org/officeDocument/2006/math" xmlns:v="urn:schemas-microsoft-com:vml" xmlns:wp14="http://schemas.microsoft.com/office/word/2010/wordprocessingDrawing" xmlns:wp="http://schemas.openxmlformats.org/drawingml/2006/wordprocessingDrawing" xmlns:w10="urn:schemas-microsoft-com:office:word" xmlns:w="http://schemas.openxmlformats.org/wordprocessingml/2006/main" xmlns:w14="http://schemas.microsoft.com/office/word/2010/wordml" xmlns:wpg="http://schemas.microsoft.com/office/word/2010/wordprocessingGroup" xmlns:wpi="http://schemas.microsoft.com/office/word/2010/wordprocessingInk" xmlns:wne="http://schemas.microsoft.com/office/word/2006/wordml" xmlns:wps="http://schemas.microsoft.com/office/word/2010/wordprocessingShape" mc:Ignorable="w14 wp14">
   <w:p>
     <w:pPr>
       <w:pStyle w:val="En-tte"/>
@@ -49860,7 +49955,7 @@
 </file>
 
 <file path=word/header4.xml><?xml version="1.0" encoding="utf-8"?>
-<w:hdr xmlns:wpc="http://schemas.microsoft.com/office/word/2010/wordprocessingCanvas" xmlns:mc="http://schemas.openxmlformats.org/markup-compatibility/2006" xmlns:o="urn:schemas-microsoft-com:office:office" xmlns:r="http://schemas.openxmlformats.org/officeDocument/2006/relationships" xmlns:m="http://schemas.openxmlformats.org/officeDocument/2006/math" xmlns:v="urn:schemas-microsoft-com:vml" xmlns:wp14="http://schemas.microsoft.com/office/word/2010/wordprocessingDrawing" xmlns:wp="http://schemas.openxmlformats.org/drawingml/2006/wordprocessingDrawing" xmlns:w10="urn:schemas-microsoft-com:office:word" xmlns:w="http://schemas.openxmlformats.org/wordprocessingml/2006/main" xmlns:w14="http://schemas.microsoft.com/office/word/2010/wordml" xmlns:wpg="http://schemas.microsoft.com/office/word/2010/wordprocessingGroup" xmlns:wpi="http://schemas.microsoft.com/office/word/2010/wordprocessingInk" xmlns:wne="http://schemas.microsoft.com/office/word/2006/wordml" xmlns:wps="http://schemas.microsoft.com/office/word/2010/wordprocessingShape" mc:Ignorable="w14 wp14">
+<w:hdr xmlns:wpc="http://schemas.microsoft.com/office/word/2010/wordprocessingCanvas" xmlns:mo="http://schemas.microsoft.com/office/mac/office/2008/main" xmlns:mc="http://schemas.openxmlformats.org/markup-compatibility/2006" xmlns:mv="urn:schemas-microsoft-com:mac:vml" xmlns:o="urn:schemas-microsoft-com:office:office" xmlns:r="http://schemas.openxmlformats.org/officeDocument/2006/relationships" xmlns:m="http://schemas.openxmlformats.org/officeDocument/2006/math" xmlns:v="urn:schemas-microsoft-com:vml" xmlns:wp14="http://schemas.microsoft.com/office/word/2010/wordprocessingDrawing" xmlns:wp="http://schemas.openxmlformats.org/drawingml/2006/wordprocessingDrawing" xmlns:w10="urn:schemas-microsoft-com:office:word" xmlns:w="http://schemas.openxmlformats.org/wordprocessingml/2006/main" xmlns:w14="http://schemas.microsoft.com/office/word/2010/wordml" xmlns:wpg="http://schemas.microsoft.com/office/word/2010/wordprocessingGroup" xmlns:wpi="http://schemas.microsoft.com/office/word/2010/wordprocessingInk" xmlns:wne="http://schemas.microsoft.com/office/word/2006/wordml" xmlns:wps="http://schemas.microsoft.com/office/word/2010/wordprocessingShape" mc:Ignorable="w14 wp14">
   <w:p>
     <w:pPr>
       <w:pStyle w:val="En-tte"/>
@@ -49879,7 +49974,7 @@
 </file>
 
 <file path=word/header5.xml><?xml version="1.0" encoding="utf-8"?>
-<w:hdr xmlns:wpc="http://schemas.microsoft.com/office/word/2010/wordprocessingCanvas" xmlns:mc="http://schemas.openxmlformats.org/markup-compatibility/2006" xmlns:o="urn:schemas-microsoft-com:office:office" xmlns:r="http://schemas.openxmlformats.org/officeDocument/2006/relationships" xmlns:m="http://schemas.openxmlformats.org/officeDocument/2006/math" xmlns:v="urn:schemas-microsoft-com:vml" xmlns:wp14="http://schemas.microsoft.com/office/word/2010/wordprocessingDrawing" xmlns:wp="http://schemas.openxmlformats.org/drawingml/2006/wordprocessingDrawing" xmlns:w10="urn:schemas-microsoft-com:office:word" xmlns:w="http://schemas.openxmlformats.org/wordprocessingml/2006/main" xmlns:w14="http://schemas.microsoft.com/office/word/2010/wordml" xmlns:wpg="http://schemas.microsoft.com/office/word/2010/wordprocessingGroup" xmlns:wpi="http://schemas.microsoft.com/office/word/2010/wordprocessingInk" xmlns:wne="http://schemas.microsoft.com/office/word/2006/wordml" xmlns:wps="http://schemas.microsoft.com/office/word/2010/wordprocessingShape" mc:Ignorable="w14 wp14">
+<w:hdr xmlns:wpc="http://schemas.microsoft.com/office/word/2010/wordprocessingCanvas" xmlns:mo="http://schemas.microsoft.com/office/mac/office/2008/main" xmlns:mc="http://schemas.openxmlformats.org/markup-compatibility/2006" xmlns:mv="urn:schemas-microsoft-com:mac:vml" xmlns:o="urn:schemas-microsoft-com:office:office" xmlns:r="http://schemas.openxmlformats.org/officeDocument/2006/relationships" xmlns:m="http://schemas.openxmlformats.org/officeDocument/2006/math" xmlns:v="urn:schemas-microsoft-com:vml" xmlns:wp14="http://schemas.microsoft.com/office/word/2010/wordprocessingDrawing" xmlns:wp="http://schemas.openxmlformats.org/drawingml/2006/wordprocessingDrawing" xmlns:w10="urn:schemas-microsoft-com:office:word" xmlns:w="http://schemas.openxmlformats.org/wordprocessingml/2006/main" xmlns:w14="http://schemas.microsoft.com/office/word/2010/wordml" xmlns:wpg="http://schemas.microsoft.com/office/word/2010/wordprocessingGroup" xmlns:wpi="http://schemas.microsoft.com/office/word/2010/wordprocessingInk" xmlns:wne="http://schemas.microsoft.com/office/word/2006/wordml" xmlns:wps="http://schemas.microsoft.com/office/word/2010/wordprocessingShape" mc:Ignorable="w14 wp14">
   <w:p>
     <w:pPr>
       <w:pStyle w:val="En-tte"/>
@@ -49898,7 +49993,7 @@
 </file>
 
 <file path=word/header6.xml><?xml version="1.0" encoding="utf-8"?>
-<w:hdr xmlns:wpc="http://schemas.microsoft.com/office/word/2010/wordprocessingCanvas" xmlns:mc="http://schemas.openxmlformats.org/markup-compatibility/2006" xmlns:o="urn:schemas-microsoft-com:office:office" xmlns:r="http://schemas.openxmlformats.org/officeDocument/2006/relationships" xmlns:m="http://schemas.openxmlformats.org/officeDocument/2006/math" xmlns:v="urn:schemas-microsoft-com:vml" xmlns:wp14="http://schemas.microsoft.com/office/word/2010/wordprocessingDrawing" xmlns:wp="http://schemas.openxmlformats.org/drawingml/2006/wordprocessingDrawing" xmlns:w10="urn:schemas-microsoft-com:office:word" xmlns:w="http://schemas.openxmlformats.org/wordprocessingml/2006/main" xmlns:w14="http://schemas.microsoft.com/office/word/2010/wordml" xmlns:wpg="http://schemas.microsoft.com/office/word/2010/wordprocessingGroup" xmlns:wpi="http://schemas.microsoft.com/office/word/2010/wordprocessingInk" xmlns:wne="http://schemas.microsoft.com/office/word/2006/wordml" xmlns:wps="http://schemas.microsoft.com/office/word/2010/wordprocessingShape" mc:Ignorable="w14 wp14">
+<w:hdr xmlns:wpc="http://schemas.microsoft.com/office/word/2010/wordprocessingCanvas" xmlns:mo="http://schemas.microsoft.com/office/mac/office/2008/main" xmlns:mc="http://schemas.openxmlformats.org/markup-compatibility/2006" xmlns:mv="urn:schemas-microsoft-com:mac:vml" xmlns:o="urn:schemas-microsoft-com:office:office" xmlns:r="http://schemas.openxmlformats.org/officeDocument/2006/relationships" xmlns:m="http://schemas.openxmlformats.org/officeDocument/2006/math" xmlns:v="urn:schemas-microsoft-com:vml" xmlns:wp14="http://schemas.microsoft.com/office/word/2010/wordprocessingDrawing" xmlns:wp="http://schemas.openxmlformats.org/drawingml/2006/wordprocessingDrawing" xmlns:w10="urn:schemas-microsoft-com:office:word" xmlns:w="http://schemas.openxmlformats.org/wordprocessingml/2006/main" xmlns:w14="http://schemas.microsoft.com/office/word/2010/wordml" xmlns:wpg="http://schemas.microsoft.com/office/word/2010/wordprocessingGroup" xmlns:wpi="http://schemas.microsoft.com/office/word/2010/wordprocessingInk" xmlns:wne="http://schemas.microsoft.com/office/word/2006/wordml" xmlns:wps="http://schemas.microsoft.com/office/word/2010/wordprocessingShape" mc:Ignorable="w14 wp14">
   <w:p>
     <w:pPr>
       <w:pStyle w:val="En-tte"/>
@@ -49917,7 +50012,7 @@
 </file>
 
 <file path=word/header7.xml><?xml version="1.0" encoding="utf-8"?>
-<w:hdr xmlns:wpc="http://schemas.microsoft.com/office/word/2010/wordprocessingCanvas" xmlns:mc="http://schemas.openxmlformats.org/markup-compatibility/2006" xmlns:o="urn:schemas-microsoft-com:office:office" xmlns:r="http://schemas.openxmlformats.org/officeDocument/2006/relationships" xmlns:m="http://schemas.openxmlformats.org/officeDocument/2006/math" xmlns:v="urn:schemas-microsoft-com:vml" xmlns:wp14="http://schemas.microsoft.com/office/word/2010/wordprocessingDrawing" xmlns:wp="http://schemas.openxmlformats.org/drawingml/2006/wordprocessingDrawing" xmlns:w10="urn:schemas-microsoft-com:office:word" xmlns:w="http://schemas.openxmlformats.org/wordprocessingml/2006/main" xmlns:w14="http://schemas.microsoft.com/office/word/2010/wordml" xmlns:wpg="http://schemas.microsoft.com/office/word/2010/wordprocessingGroup" xmlns:wpi="http://schemas.microsoft.com/office/word/2010/wordprocessingInk" xmlns:wne="http://schemas.microsoft.com/office/word/2006/wordml" xmlns:wps="http://schemas.microsoft.com/office/word/2010/wordprocessingShape" mc:Ignorable="w14 wp14">
+<w:hdr xmlns:wpc="http://schemas.microsoft.com/office/word/2010/wordprocessingCanvas" xmlns:mo="http://schemas.microsoft.com/office/mac/office/2008/main" xmlns:mc="http://schemas.openxmlformats.org/markup-compatibility/2006" xmlns:mv="urn:schemas-microsoft-com:mac:vml" xmlns:o="urn:schemas-microsoft-com:office:office" xmlns:r="http://schemas.openxmlformats.org/officeDocument/2006/relationships" xmlns:m="http://schemas.openxmlformats.org/officeDocument/2006/math" xmlns:v="urn:schemas-microsoft-com:vml" xmlns:wp14="http://schemas.microsoft.com/office/word/2010/wordprocessingDrawing" xmlns:wp="http://schemas.openxmlformats.org/drawingml/2006/wordprocessingDrawing" xmlns:w10="urn:schemas-microsoft-com:office:word" xmlns:w="http://schemas.openxmlformats.org/wordprocessingml/2006/main" xmlns:w14="http://schemas.microsoft.com/office/word/2010/wordml" xmlns:wpg="http://schemas.microsoft.com/office/word/2010/wordprocessingGroup" xmlns:wpi="http://schemas.microsoft.com/office/word/2010/wordprocessingInk" xmlns:wne="http://schemas.microsoft.com/office/word/2006/wordml" xmlns:wps="http://schemas.microsoft.com/office/word/2010/wordprocessingShape" mc:Ignorable="w14 wp14">
   <w:p>
     <w:pPr>
       <w:pStyle w:val="En-tte"/>
@@ -49936,7 +50031,7 @@
 </file>
 
 <file path=word/header8.xml><?xml version="1.0" encoding="utf-8"?>
-<w:hdr xmlns:wpc="http://schemas.microsoft.com/office/word/2010/wordprocessingCanvas" xmlns:mc="http://schemas.openxmlformats.org/markup-compatibility/2006" xmlns:o="urn:schemas-microsoft-com:office:office" xmlns:r="http://schemas.openxmlformats.org/officeDocument/2006/relationships" xmlns:m="http://schemas.openxmlformats.org/officeDocument/2006/math" xmlns:v="urn:schemas-microsoft-com:vml" xmlns:wp14="http://schemas.microsoft.com/office/word/2010/wordprocessingDrawing" xmlns:wp="http://schemas.openxmlformats.org/drawingml/2006/wordprocessingDrawing" xmlns:w10="urn:schemas-microsoft-com:office:word" xmlns:w="http://schemas.openxmlformats.org/wordprocessingml/2006/main" xmlns:w14="http://schemas.microsoft.com/office/word/2010/wordml" xmlns:wpg="http://schemas.microsoft.com/office/word/2010/wordprocessingGroup" xmlns:wpi="http://schemas.microsoft.com/office/word/2010/wordprocessingInk" xmlns:wne="http://schemas.microsoft.com/office/word/2006/wordml" xmlns:wps="http://schemas.microsoft.com/office/word/2010/wordprocessingShape" mc:Ignorable="w14 wp14">
+<w:hdr xmlns:wpc="http://schemas.microsoft.com/office/word/2010/wordprocessingCanvas" xmlns:mo="http://schemas.microsoft.com/office/mac/office/2008/main" xmlns:mc="http://schemas.openxmlformats.org/markup-compatibility/2006" xmlns:mv="urn:schemas-microsoft-com:mac:vml" xmlns:o="urn:schemas-microsoft-com:office:office" xmlns:r="http://schemas.openxmlformats.org/officeDocument/2006/relationships" xmlns:m="http://schemas.openxmlformats.org/officeDocument/2006/math" xmlns:v="urn:schemas-microsoft-com:vml" xmlns:wp14="http://schemas.microsoft.com/office/word/2010/wordprocessingDrawing" xmlns:wp="http://schemas.openxmlformats.org/drawingml/2006/wordprocessingDrawing" xmlns:w10="urn:schemas-microsoft-com:office:word" xmlns:w="http://schemas.openxmlformats.org/wordprocessingml/2006/main" xmlns:w14="http://schemas.microsoft.com/office/word/2010/wordml" xmlns:wpg="http://schemas.microsoft.com/office/word/2010/wordprocessingGroup" xmlns:wpi="http://schemas.microsoft.com/office/word/2010/wordprocessingInk" xmlns:wne="http://schemas.microsoft.com/office/word/2006/wordml" xmlns:wps="http://schemas.microsoft.com/office/word/2010/wordprocessingShape" mc:Ignorable="w14 wp14">
   <w:p>
     <w:pPr>
       <w:pStyle w:val="En-tte"/>
@@ -49955,7 +50050,7 @@
 </file>
 
 <file path=word/header9.xml><?xml version="1.0" encoding="utf-8"?>
-<w:hdr xmlns:wpc="http://schemas.microsoft.com/office/word/2010/wordprocessingCanvas" xmlns:mc="http://schemas.openxmlformats.org/markup-compatibility/2006" xmlns:o="urn:schemas-microsoft-com:office:office" xmlns:r="http://schemas.openxmlformats.org/officeDocument/2006/relationships" xmlns:m="http://schemas.openxmlformats.org/officeDocument/2006/math" xmlns:v="urn:schemas-microsoft-com:vml" xmlns:wp14="http://schemas.microsoft.com/office/word/2010/wordprocessingDrawing" xmlns:wp="http://schemas.openxmlformats.org/drawingml/2006/wordprocessingDrawing" xmlns:w10="urn:schemas-microsoft-com:office:word" xmlns:w="http://schemas.openxmlformats.org/wordprocessingml/2006/main" xmlns:w14="http://schemas.microsoft.com/office/word/2010/wordml" xmlns:wpg="http://schemas.microsoft.com/office/word/2010/wordprocessingGroup" xmlns:wpi="http://schemas.microsoft.com/office/word/2010/wordprocessingInk" xmlns:wne="http://schemas.microsoft.com/office/word/2006/wordml" xmlns:wps="http://schemas.microsoft.com/office/word/2010/wordprocessingShape" mc:Ignorable="w14 wp14">
+<w:hdr xmlns:wpc="http://schemas.microsoft.com/office/word/2010/wordprocessingCanvas" xmlns:mo="http://schemas.microsoft.com/office/mac/office/2008/main" xmlns:mc="http://schemas.openxmlformats.org/markup-compatibility/2006" xmlns:mv="urn:schemas-microsoft-com:mac:vml" xmlns:o="urn:schemas-microsoft-com:office:office" xmlns:r="http://schemas.openxmlformats.org/officeDocument/2006/relationships" xmlns:m="http://schemas.openxmlformats.org/officeDocument/2006/math" xmlns:v="urn:schemas-microsoft-com:vml" xmlns:wp14="http://schemas.microsoft.com/office/word/2010/wordprocessingDrawing" xmlns:wp="http://schemas.openxmlformats.org/drawingml/2006/wordprocessingDrawing" xmlns:w10="urn:schemas-microsoft-com:office:word" xmlns:w="http://schemas.openxmlformats.org/wordprocessingml/2006/main" xmlns:w14="http://schemas.microsoft.com/office/word/2010/wordml" xmlns:wpg="http://schemas.microsoft.com/office/word/2010/wordprocessingGroup" xmlns:wpi="http://schemas.microsoft.com/office/word/2010/wordprocessingInk" xmlns:wne="http://schemas.microsoft.com/office/word/2006/wordml" xmlns:wps="http://schemas.microsoft.com/office/word/2010/wordprocessingShape" mc:Ignorable="w14 wp14">
   <w:p>
     <w:pPr>
       <w:pStyle w:val="En-tte"/>
@@ -49974,7 +50069,7 @@
 </file>
 
 <file path=word/numbering.xml><?xml version="1.0" encoding="utf-8"?>
-<w:numbering xmlns:wpc="http://schemas.microsoft.com/office/word/2010/wordprocessingCanvas" xmlns:mc="http://schemas.openxmlformats.org/markup-compatibility/2006" xmlns:o="urn:schemas-microsoft-com:office:office" xmlns:r="http://schemas.openxmlformats.org/officeDocument/2006/relationships" xmlns:m="http://schemas.openxmlformats.org/officeDocument/2006/math" xmlns:v="urn:schemas-microsoft-com:vml" xmlns:wp14="http://schemas.microsoft.com/office/word/2010/wordprocessingDrawing" xmlns:wp="http://schemas.openxmlformats.org/drawingml/2006/wordprocessingDrawing" xmlns:w10="urn:schemas-microsoft-com:office:word" xmlns:w="http://schemas.openxmlformats.org/wordprocessingml/2006/main" xmlns:w14="http://schemas.microsoft.com/office/word/2010/wordml" xmlns:wpg="http://schemas.microsoft.com/office/word/2010/wordprocessingGroup" xmlns:wpi="http://schemas.microsoft.com/office/word/2010/wordprocessingInk" xmlns:wne="http://schemas.microsoft.com/office/word/2006/wordml" xmlns:wps="http://schemas.microsoft.com/office/word/2010/wordprocessingShape" mc:Ignorable="w14 wp14">
+<w:numbering xmlns:wpc="http://schemas.microsoft.com/office/word/2010/wordprocessingCanvas" xmlns:mo="http://schemas.microsoft.com/office/mac/office/2008/main" xmlns:mc="http://schemas.openxmlformats.org/markup-compatibility/2006" xmlns:mv="urn:schemas-microsoft-com:mac:vml" xmlns:o="urn:schemas-microsoft-com:office:office" xmlns:r="http://schemas.openxmlformats.org/officeDocument/2006/relationships" xmlns:m="http://schemas.openxmlformats.org/officeDocument/2006/math" xmlns:v="urn:schemas-microsoft-com:vml" xmlns:wp14="http://schemas.microsoft.com/office/word/2010/wordprocessingDrawing" xmlns:wp="http://schemas.openxmlformats.org/drawingml/2006/wordprocessingDrawing" xmlns:w10="urn:schemas-microsoft-com:office:word" xmlns:w="http://schemas.openxmlformats.org/wordprocessingml/2006/main" xmlns:w14="http://schemas.microsoft.com/office/word/2010/wordml" xmlns:wpg="http://schemas.microsoft.com/office/word/2010/wordprocessingGroup" xmlns:wpi="http://schemas.microsoft.com/office/word/2010/wordprocessingInk" xmlns:wne="http://schemas.microsoft.com/office/word/2006/wordml" xmlns:wps="http://schemas.microsoft.com/office/word/2010/wordprocessingShape" mc:Ignorable="w14 wp14">
   <w:abstractNum w:abstractNumId="0">
     <w:nsid w:val="0D5C22CF"/>
     <w:multiLevelType w:val="hybridMultilevel"/>
@@ -50116,7 +50211,7 @@
         <w:rFonts w:ascii="Courier New" w:hAnsi="Courier New" w:cs="Courier New" w:hint="default"/>
       </w:rPr>
     </w:lvl>
-    <w:lvl w:ilvl="2" w:tplc="040C0005" w:tentative="1">
+    <w:lvl w:ilvl="2" w:tplc="040C0005">
       <w:start w:val="1"/>
       <w:numFmt w:val="bullet"/>
       <w:lvlText w:val=""/>
@@ -50338,7 +50433,7 @@
     </w:rPrDefault>
     <w:pPrDefault/>
   </w:docDefaults>
-  <w:latentStyles w:defLockedState="0" w:defUIPriority="99" w:defSemiHidden="1" w:defUnhideWhenUsed="1" w:defQFormat="0" w:count="267">
+  <w:latentStyles w:defLockedState="0" w:defUIPriority="99" w:defSemiHidden="1" w:defUnhideWhenUsed="1" w:defQFormat="0" w:count="276">
     <w:lsdException w:name="Normal" w:semiHidden="0" w:uiPriority="0" w:unhideWhenUsed="0" w:qFormat="1"/>
     <w:lsdException w:name="heading 1" w:semiHidden="0" w:uiPriority="9" w:unhideWhenUsed="0" w:qFormat="1"/>
     <w:lsdException w:name="heading 2" w:uiPriority="9" w:qFormat="1"/>
@@ -50610,10 +50705,10 @@
       <w:szCs w:val="52"/>
     </w:rPr>
   </w:style>
-  <w:style w:type="paragraph" w:styleId="PrformatHTML">
+  <w:style w:type="paragraph" w:styleId="HTMLprformat">
     <w:name w:val="HTML Preformatted"/>
     <w:basedOn w:val="Normal"/>
-    <w:link w:val="PrformatHTMLCar"/>
+    <w:link w:val="HTMLprformatCar"/>
     <w:uiPriority w:val="99"/>
     <w:semiHidden/>
     <w:unhideWhenUsed/>
@@ -50644,10 +50739,10 @@
       <w:szCs w:val="20"/>
     </w:rPr>
   </w:style>
-  <w:style w:type="character" w:customStyle="1" w:styleId="PrformatHTMLCar">
-    <w:name w:val="Préformaté HTML Car"/>
+  <w:style w:type="character" w:customStyle="1" w:styleId="HTMLprformatCar">
+    <w:name w:val="HTML préformaté Car"/>
     <w:basedOn w:val="Policepardfaut"/>
-    <w:link w:val="PrformatHTML"/>
+    <w:link w:val="HTMLprformat"/>
     <w:uiPriority w:val="99"/>
     <w:semiHidden/>
     <w:rsid w:val="00AC5D9E"/>
@@ -50668,10 +50763,17 @@
     <w:tblPr>
       <w:tblStyleRowBandSize w:val="1"/>
       <w:tblStyleColBandSize w:val="1"/>
+      <w:tblInd w:w="0" w:type="dxa"/>
       <w:tblBorders>
         <w:top w:val="single" w:sz="8" w:space="0" w:color="000000" w:themeColor="text1"/>
         <w:bottom w:val="single" w:sz="8" w:space="0" w:color="000000" w:themeColor="text1"/>
       </w:tblBorders>
+      <w:tblCellMar>
+        <w:top w:w="0" w:type="dxa"/>
+        <w:left w:w="108" w:type="dxa"/>
+        <w:bottom w:w="0" w:type="dxa"/>
+        <w:right w:w="108" w:type="dxa"/>
+      </w:tblCellMar>
     </w:tblPr>
     <w:tblStylePr w:type="firstRow">
       <w:pPr>
@@ -50750,12 +50852,13 @@
       </w:tcPr>
     </w:tblStylePr>
   </w:style>
-  <w:style w:type="table" w:styleId="Grilledutableau">
+  <w:style w:type="table" w:styleId="Grille">
     <w:name w:val="Table Grid"/>
     <w:basedOn w:val="TableauNormal"/>
     <w:uiPriority w:val="59"/>
     <w:rsid w:val="00823604"/>
     <w:tblPr>
+      <w:tblInd w:w="0" w:type="dxa"/>
       <w:tblBorders>
         <w:top w:val="single" w:sz="4" w:space="0" w:color="auto"/>
         <w:left w:val="single" w:sz="4" w:space="0" w:color="auto"/>
@@ -50764,6 +50867,12 @@
         <w:insideH w:val="single" w:sz="4" w:space="0" w:color="auto"/>
         <w:insideV w:val="single" w:sz="4" w:space="0" w:color="auto"/>
       </w:tblBorders>
+      <w:tblCellMar>
+        <w:top w:w="0" w:type="dxa"/>
+        <w:left w:w="108" w:type="dxa"/>
+        <w:bottom w:w="0" w:type="dxa"/>
+        <w:right w:w="108" w:type="dxa"/>
+      </w:tblCellMar>
     </w:tblPr>
   </w:style>
   <w:style w:type="table" w:styleId="Trameclaire-Accent1">
@@ -50777,10 +50886,17 @@
     <w:tblPr>
       <w:tblStyleRowBandSize w:val="1"/>
       <w:tblStyleColBandSize w:val="1"/>
+      <w:tblInd w:w="0" w:type="dxa"/>
       <w:tblBorders>
         <w:top w:val="single" w:sz="8" w:space="0" w:color="4F81BD" w:themeColor="accent1"/>
         <w:bottom w:val="single" w:sz="8" w:space="0" w:color="4F81BD" w:themeColor="accent1"/>
       </w:tblBorders>
+      <w:tblCellMar>
+        <w:top w:w="0" w:type="dxa"/>
+        <w:left w:w="108" w:type="dxa"/>
+        <w:bottom w:w="0" w:type="dxa"/>
+        <w:right w:w="108" w:type="dxa"/>
+      </w:tblCellMar>
     </w:tblPr>
     <w:tblStylePr w:type="firstRow">
       <w:pPr>
@@ -50870,10 +50986,17 @@
     <w:tblPr>
       <w:tblStyleRowBandSize w:val="1"/>
       <w:tblStyleColBandSize w:val="1"/>
+      <w:tblInd w:w="0" w:type="dxa"/>
       <w:tblBorders>
         <w:top w:val="single" w:sz="8" w:space="0" w:color="C0504D" w:themeColor="accent2"/>
         <w:bottom w:val="single" w:sz="8" w:space="0" w:color="C0504D" w:themeColor="accent2"/>
       </w:tblBorders>
+      <w:tblCellMar>
+        <w:top w:w="0" w:type="dxa"/>
+        <w:left w:w="108" w:type="dxa"/>
+        <w:bottom w:w="0" w:type="dxa"/>
+        <w:right w:w="108" w:type="dxa"/>
+      </w:tblCellMar>
     </w:tblPr>
     <w:tblStylePr w:type="firstRow">
       <w:pPr>
@@ -50963,10 +51086,17 @@
     <w:tblPr>
       <w:tblStyleRowBandSize w:val="1"/>
       <w:tblStyleColBandSize w:val="1"/>
+      <w:tblInd w:w="0" w:type="dxa"/>
       <w:tblBorders>
         <w:top w:val="single" w:sz="8" w:space="0" w:color="9BBB59" w:themeColor="accent3"/>
         <w:bottom w:val="single" w:sz="8" w:space="0" w:color="9BBB59" w:themeColor="accent3"/>
       </w:tblBorders>
+      <w:tblCellMar>
+        <w:top w:w="0" w:type="dxa"/>
+        <w:left w:w="108" w:type="dxa"/>
+        <w:bottom w:w="0" w:type="dxa"/>
+        <w:right w:w="108" w:type="dxa"/>
+      </w:tblCellMar>
     </w:tblPr>
     <w:tblStylePr w:type="firstRow">
       <w:pPr>
@@ -51056,10 +51186,17 @@
     <w:tblPr>
       <w:tblStyleRowBandSize w:val="1"/>
       <w:tblStyleColBandSize w:val="1"/>
+      <w:tblInd w:w="0" w:type="dxa"/>
       <w:tblBorders>
         <w:top w:val="single" w:sz="8" w:space="0" w:color="8064A2" w:themeColor="accent4"/>
         <w:bottom w:val="single" w:sz="8" w:space="0" w:color="8064A2" w:themeColor="accent4"/>
       </w:tblBorders>
+      <w:tblCellMar>
+        <w:top w:w="0" w:type="dxa"/>
+        <w:left w:w="108" w:type="dxa"/>
+        <w:bottom w:w="0" w:type="dxa"/>
+        <w:right w:w="108" w:type="dxa"/>
+      </w:tblCellMar>
     </w:tblPr>
     <w:tblStylePr w:type="firstRow">
       <w:pPr>
@@ -51149,10 +51286,17 @@
     <w:tblPr>
       <w:tblStyleRowBandSize w:val="1"/>
       <w:tblStyleColBandSize w:val="1"/>
+      <w:tblInd w:w="0" w:type="dxa"/>
       <w:tblBorders>
         <w:top w:val="single" w:sz="8" w:space="0" w:color="4BACC6" w:themeColor="accent5"/>
         <w:bottom w:val="single" w:sz="8" w:space="0" w:color="4BACC6" w:themeColor="accent5"/>
       </w:tblBorders>
+      <w:tblCellMar>
+        <w:top w:w="0" w:type="dxa"/>
+        <w:left w:w="108" w:type="dxa"/>
+        <w:bottom w:w="0" w:type="dxa"/>
+        <w:right w:w="108" w:type="dxa"/>
+      </w:tblCellMar>
     </w:tblPr>
     <w:tblStylePr w:type="firstRow">
       <w:pPr>
@@ -51239,6 +51383,7 @@
     <w:tblPr>
       <w:tblStyleRowBandSize w:val="1"/>
       <w:tblStyleColBandSize w:val="1"/>
+      <w:tblInd w:w="0" w:type="dxa"/>
       <w:tblBorders>
         <w:top w:val="single" w:sz="8" w:space="0" w:color="7BA0CD" w:themeColor="accent1" w:themeTint="BF"/>
         <w:left w:val="single" w:sz="8" w:space="0" w:color="7BA0CD" w:themeColor="accent1" w:themeTint="BF"/>
@@ -51246,6 +51391,12 @@
         <w:right w:val="single" w:sz="8" w:space="0" w:color="7BA0CD" w:themeColor="accent1" w:themeTint="BF"/>
         <w:insideH w:val="single" w:sz="8" w:space="0" w:color="7BA0CD" w:themeColor="accent1" w:themeTint="BF"/>
       </w:tblBorders>
+      <w:tblCellMar>
+        <w:top w:w="0" w:type="dxa"/>
+        <w:left w:w="108" w:type="dxa"/>
+        <w:bottom w:w="0" w:type="dxa"/>
+        <w:right w:w="108" w:type="dxa"/>
+      </w:tblCellMar>
     </w:tblPr>
     <w:tblStylePr w:type="firstRow">
       <w:pPr>
@@ -51335,6 +51486,7 @@
     <w:tblPr>
       <w:tblStyleRowBandSize w:val="1"/>
       <w:tblStyleColBandSize w:val="1"/>
+      <w:tblInd w:w="0" w:type="dxa"/>
       <w:tblBorders>
         <w:top w:val="single" w:sz="8" w:space="0" w:color="CF7B79" w:themeColor="accent2" w:themeTint="BF"/>
         <w:left w:val="single" w:sz="8" w:space="0" w:color="CF7B79" w:themeColor="accent2" w:themeTint="BF"/>
@@ -51342,6 +51494,12 @@
         <w:right w:val="single" w:sz="8" w:space="0" w:color="CF7B79" w:themeColor="accent2" w:themeTint="BF"/>
         <w:insideH w:val="single" w:sz="8" w:space="0" w:color="CF7B79" w:themeColor="accent2" w:themeTint="BF"/>
       </w:tblBorders>
+      <w:tblCellMar>
+        <w:top w:w="0" w:type="dxa"/>
+        <w:left w:w="108" w:type="dxa"/>
+        <w:bottom w:w="0" w:type="dxa"/>
+        <w:right w:w="108" w:type="dxa"/>
+      </w:tblCellMar>
     </w:tblPr>
     <w:tblStylePr w:type="firstRow">
       <w:pPr>
@@ -51431,6 +51589,7 @@
     <w:tblPr>
       <w:tblStyleRowBandSize w:val="1"/>
       <w:tblStyleColBandSize w:val="1"/>
+      <w:tblInd w:w="0" w:type="dxa"/>
       <w:tblBorders>
         <w:top w:val="single" w:sz="8" w:space="0" w:color="B3CC82" w:themeColor="accent3" w:themeTint="BF"/>
         <w:left w:val="single" w:sz="8" w:space="0" w:color="B3CC82" w:themeColor="accent3" w:themeTint="BF"/>
@@ -51438,6 +51597,12 @@
         <w:right w:val="single" w:sz="8" w:space="0" w:color="B3CC82" w:themeColor="accent3" w:themeTint="BF"/>
         <w:insideH w:val="single" w:sz="8" w:space="0" w:color="B3CC82" w:themeColor="accent3" w:themeTint="BF"/>
       </w:tblBorders>
+      <w:tblCellMar>
+        <w:top w:w="0" w:type="dxa"/>
+        <w:left w:w="108" w:type="dxa"/>
+        <w:bottom w:w="0" w:type="dxa"/>
+        <w:right w:w="108" w:type="dxa"/>
+      </w:tblCellMar>
     </w:tblPr>
     <w:tblStylePr w:type="firstRow">
       <w:pPr>
@@ -51527,6 +51692,7 @@
     <w:tblPr>
       <w:tblStyleRowBandSize w:val="1"/>
       <w:tblStyleColBandSize w:val="1"/>
+      <w:tblInd w:w="0" w:type="dxa"/>
       <w:tblBorders>
         <w:top w:val="single" w:sz="8" w:space="0" w:color="9F8AB9" w:themeColor="accent4" w:themeTint="BF"/>
         <w:left w:val="single" w:sz="8" w:space="0" w:color="9F8AB9" w:themeColor="accent4" w:themeTint="BF"/>
@@ -51534,6 +51700,12 @@
         <w:right w:val="single" w:sz="8" w:space="0" w:color="9F8AB9" w:themeColor="accent4" w:themeTint="BF"/>
         <w:insideH w:val="single" w:sz="8" w:space="0" w:color="9F8AB9" w:themeColor="accent4" w:themeTint="BF"/>
       </w:tblBorders>
+      <w:tblCellMar>
+        <w:top w:w="0" w:type="dxa"/>
+        <w:left w:w="108" w:type="dxa"/>
+        <w:bottom w:w="0" w:type="dxa"/>
+        <w:right w:w="108" w:type="dxa"/>
+      </w:tblCellMar>
     </w:tblPr>
     <w:tblStylePr w:type="firstRow">
       <w:pPr>
@@ -51623,6 +51795,7 @@
     <w:tblPr>
       <w:tblStyleRowBandSize w:val="1"/>
       <w:tblStyleColBandSize w:val="1"/>
+      <w:tblInd w:w="0" w:type="dxa"/>
       <w:tblBorders>
         <w:top w:val="single" w:sz="8" w:space="0" w:color="78C0D4" w:themeColor="accent5" w:themeTint="BF"/>
         <w:left w:val="single" w:sz="8" w:space="0" w:color="78C0D4" w:themeColor="accent5" w:themeTint="BF"/>
@@ -51630,6 +51803,12 @@
         <w:right w:val="single" w:sz="8" w:space="0" w:color="78C0D4" w:themeColor="accent5" w:themeTint="BF"/>
         <w:insideH w:val="single" w:sz="8" w:space="0" w:color="78C0D4" w:themeColor="accent5" w:themeTint="BF"/>
       </w:tblBorders>
+      <w:tblCellMar>
+        <w:top w:w="0" w:type="dxa"/>
+        <w:left w:w="108" w:type="dxa"/>
+        <w:bottom w:w="0" w:type="dxa"/>
+        <w:right w:w="108" w:type="dxa"/>
+      </w:tblCellMar>
     </w:tblPr>
     <w:tblStylePr w:type="firstRow">
       <w:pPr>
@@ -51719,10 +51898,17 @@
     <w:tblPr>
       <w:tblStyleRowBandSize w:val="1"/>
       <w:tblStyleColBandSize w:val="1"/>
+      <w:tblInd w:w="0" w:type="dxa"/>
       <w:tblBorders>
         <w:top w:val="single" w:sz="18" w:space="0" w:color="auto"/>
         <w:bottom w:val="single" w:sz="18" w:space="0" w:color="auto"/>
       </w:tblBorders>
+      <w:tblCellMar>
+        <w:top w:w="0" w:type="dxa"/>
+        <w:left w:w="108" w:type="dxa"/>
+        <w:bottom w:w="0" w:type="dxa"/>
+        <w:right w:w="108" w:type="dxa"/>
+      </w:tblCellMar>
     </w:tblPr>
     <w:tblStylePr w:type="firstRow">
       <w:pPr>
@@ -51858,10 +52044,17 @@
     <w:tblPr>
       <w:tblStyleRowBandSize w:val="1"/>
       <w:tblStyleColBandSize w:val="1"/>
+      <w:tblInd w:w="0" w:type="dxa"/>
       <w:tblBorders>
         <w:top w:val="single" w:sz="18" w:space="0" w:color="auto"/>
         <w:bottom w:val="single" w:sz="18" w:space="0" w:color="auto"/>
       </w:tblBorders>
+      <w:tblCellMar>
+        <w:top w:w="0" w:type="dxa"/>
+        <w:left w:w="108" w:type="dxa"/>
+        <w:bottom w:w="0" w:type="dxa"/>
+        <w:right w:w="108" w:type="dxa"/>
+      </w:tblCellMar>
     </w:tblPr>
     <w:tblStylePr w:type="firstRow">
       <w:pPr>
@@ -51997,10 +52190,17 @@
     <w:tblPr>
       <w:tblStyleRowBandSize w:val="1"/>
       <w:tblStyleColBandSize w:val="1"/>
+      <w:tblInd w:w="0" w:type="dxa"/>
       <w:tblBorders>
         <w:top w:val="single" w:sz="18" w:space="0" w:color="auto"/>
         <w:bottom w:val="single" w:sz="18" w:space="0" w:color="auto"/>
       </w:tblBorders>
+      <w:tblCellMar>
+        <w:top w:w="0" w:type="dxa"/>
+        <w:left w:w="108" w:type="dxa"/>
+        <w:bottom w:w="0" w:type="dxa"/>
+        <w:right w:w="108" w:type="dxa"/>
+      </w:tblCellMar>
     </w:tblPr>
     <w:tblStylePr w:type="firstRow">
       <w:pPr>
@@ -52139,10 +52339,17 @@
     <w:tblPr>
       <w:tblStyleRowBandSize w:val="1"/>
       <w:tblStyleColBandSize w:val="1"/>
+      <w:tblInd w:w="0" w:type="dxa"/>
       <w:tblBorders>
         <w:top w:val="single" w:sz="8" w:space="0" w:color="4BACC6" w:themeColor="accent5"/>
         <w:bottom w:val="single" w:sz="8" w:space="0" w:color="4BACC6" w:themeColor="accent5"/>
       </w:tblBorders>
+      <w:tblCellMar>
+        <w:top w:w="0" w:type="dxa"/>
+        <w:left w:w="108" w:type="dxa"/>
+        <w:bottom w:w="0" w:type="dxa"/>
+        <w:right w:w="108" w:type="dxa"/>
+      </w:tblCellMar>
     </w:tblPr>
     <w:tblStylePr w:type="firstRow">
       <w:rPr>
@@ -52217,7 +52424,7 @@
     <w:uiPriority w:val="99"/>
     <w:rsid w:val="00EF0C39"/>
   </w:style>
-  <w:style w:type="character" w:styleId="Appelnotedebasdep">
+  <w:style w:type="character" w:styleId="Marquenotebasdepage">
     <w:name w:val="footnote reference"/>
     <w:basedOn w:val="Policepardfaut"/>
     <w:uiPriority w:val="99"/>
@@ -52524,7 +52731,7 @@
 </file>
 
 <file path=word/stylesWithEffects.xml><?xml version="1.0" encoding="utf-8"?>
-<w:styles xmlns:wpc="http://schemas.microsoft.com/office/word/2010/wordprocessingCanvas" xmlns:mc="http://schemas.openxmlformats.org/markup-compatibility/2006" xmlns:o="urn:schemas-microsoft-com:office:office" xmlns:r="http://schemas.openxmlformats.org/officeDocument/2006/relationships" xmlns:m="http://schemas.openxmlformats.org/officeDocument/2006/math" xmlns:v="urn:schemas-microsoft-com:vml" xmlns:wp14="http://schemas.microsoft.com/office/word/2010/wordprocessingDrawing" xmlns:wp="http://schemas.openxmlformats.org/drawingml/2006/wordprocessingDrawing" xmlns:w10="urn:schemas-microsoft-com:office:word" xmlns:w="http://schemas.openxmlformats.org/wordprocessingml/2006/main" xmlns:w14="http://schemas.microsoft.com/office/word/2010/wordml" xmlns:wpg="http://schemas.microsoft.com/office/word/2010/wordprocessingGroup" xmlns:wpi="http://schemas.microsoft.com/office/word/2010/wordprocessingInk" xmlns:wne="http://schemas.microsoft.com/office/word/2006/wordml" xmlns:wps="http://schemas.microsoft.com/office/word/2010/wordprocessingShape" mc:Ignorable="w14 wp14">
+<w:styles xmlns:wpc="http://schemas.microsoft.com/office/word/2010/wordprocessingCanvas" xmlns:mo="http://schemas.microsoft.com/office/mac/office/2008/main" xmlns:mc="http://schemas.openxmlformats.org/markup-compatibility/2006" xmlns:mv="urn:schemas-microsoft-com:mac:vml" xmlns:o="urn:schemas-microsoft-com:office:office" xmlns:r="http://schemas.openxmlformats.org/officeDocument/2006/relationships" xmlns:m="http://schemas.openxmlformats.org/officeDocument/2006/math" xmlns:v="urn:schemas-microsoft-com:vml" xmlns:wp14="http://schemas.microsoft.com/office/word/2010/wordprocessingDrawing" xmlns:wp="http://schemas.openxmlformats.org/drawingml/2006/wordprocessingDrawing" xmlns:w10="urn:schemas-microsoft-com:office:word" xmlns:w="http://schemas.openxmlformats.org/wordprocessingml/2006/main" xmlns:w14="http://schemas.microsoft.com/office/word/2010/wordml" xmlns:wpg="http://schemas.microsoft.com/office/word/2010/wordprocessingGroup" xmlns:wpi="http://schemas.microsoft.com/office/word/2010/wordprocessingInk" xmlns:wne="http://schemas.microsoft.com/office/word/2006/wordml" xmlns:wps="http://schemas.microsoft.com/office/word/2010/wordprocessingShape" mc:Ignorable="w14 wp14">
   <w:docDefaults>
     <w:rPrDefault>
       <w:rPr>
@@ -52536,7 +52743,7 @@
     </w:rPrDefault>
     <w:pPrDefault/>
   </w:docDefaults>
-  <w:latentStyles w:defLockedState="0" w:defUIPriority="99" w:defSemiHidden="1" w:defUnhideWhenUsed="1" w:defQFormat="0" w:count="267">
+  <w:latentStyles w:defLockedState="0" w:defUIPriority="99" w:defSemiHidden="1" w:defUnhideWhenUsed="1" w:defQFormat="0" w:count="276">
     <w:lsdException w:name="Normal" w:semiHidden="0" w:uiPriority="0" w:unhideWhenUsed="0" w:qFormat="1"/>
     <w:lsdException w:name="heading 1" w:semiHidden="0" w:uiPriority="9" w:unhideWhenUsed="0" w:qFormat="1"/>
     <w:lsdException w:name="heading 2" w:uiPriority="9" w:qFormat="1"/>
@@ -52808,10 +53015,10 @@
       <w:szCs w:val="52"/>
     </w:rPr>
   </w:style>
-  <w:style w:type="paragraph" w:styleId="PrformatHTML">
+  <w:style w:type="paragraph" w:styleId="HTMLprformat">
     <w:name w:val="HTML Preformatted"/>
     <w:basedOn w:val="Normal"/>
-    <w:link w:val="PrformatHTMLCar"/>
+    <w:link w:val="HTMLprformatCar"/>
     <w:uiPriority w:val="99"/>
     <w:semiHidden/>
     <w:unhideWhenUsed/>
@@ -52842,10 +53049,10 @@
       <w:szCs w:val="20"/>
     </w:rPr>
   </w:style>
-  <w:style w:type="character" w:customStyle="1" w:styleId="PrformatHTMLCar">
-    <w:name w:val="Préformaté HTML Car"/>
+  <w:style w:type="character" w:customStyle="1" w:styleId="HTMLprformatCar">
+    <w:name w:val="HTML préformaté Car"/>
     <w:basedOn w:val="Policepardfaut"/>
-    <w:link w:val="PrformatHTML"/>
+    <w:link w:val="HTMLprformat"/>
     <w:uiPriority w:val="99"/>
     <w:semiHidden/>
     <w:rsid w:val="00AC5D9E"/>
@@ -52866,10 +53073,17 @@
     <w:tblPr>
       <w:tblStyleRowBandSize w:val="1"/>
       <w:tblStyleColBandSize w:val="1"/>
+      <w:tblInd w:w="0" w:type="dxa"/>
       <w:tblBorders>
         <w:top w:val="single" w:sz="8" w:space="0" w:color="000000" w:themeColor="text1"/>
         <w:bottom w:val="single" w:sz="8" w:space="0" w:color="000000" w:themeColor="text1"/>
       </w:tblBorders>
+      <w:tblCellMar>
+        <w:top w:w="0" w:type="dxa"/>
+        <w:left w:w="108" w:type="dxa"/>
+        <w:bottom w:w="0" w:type="dxa"/>
+        <w:right w:w="108" w:type="dxa"/>
+      </w:tblCellMar>
     </w:tblPr>
     <w:tblStylePr w:type="firstRow">
       <w:pPr>
@@ -52948,12 +53162,13 @@
       </w:tcPr>
     </w:tblStylePr>
   </w:style>
-  <w:style w:type="table" w:styleId="Grilledutableau">
+  <w:style w:type="table" w:styleId="Grille">
     <w:name w:val="Table Grid"/>
     <w:basedOn w:val="TableauNormal"/>
     <w:uiPriority w:val="59"/>
     <w:rsid w:val="00823604"/>
     <w:tblPr>
+      <w:tblInd w:w="0" w:type="dxa"/>
       <w:tblBorders>
         <w:top w:val="single" w:sz="4" w:space="0" w:color="auto"/>
         <w:left w:val="single" w:sz="4" w:space="0" w:color="auto"/>
@@ -52962,6 +53177,12 @@
         <w:insideH w:val="single" w:sz="4" w:space="0" w:color="auto"/>
         <w:insideV w:val="single" w:sz="4" w:space="0" w:color="auto"/>
       </w:tblBorders>
+      <w:tblCellMar>
+        <w:top w:w="0" w:type="dxa"/>
+        <w:left w:w="108" w:type="dxa"/>
+        <w:bottom w:w="0" w:type="dxa"/>
+        <w:right w:w="108" w:type="dxa"/>
+      </w:tblCellMar>
     </w:tblPr>
   </w:style>
   <w:style w:type="table" w:styleId="Trameclaire-Accent1">
@@ -52975,10 +53196,17 @@
     <w:tblPr>
       <w:tblStyleRowBandSize w:val="1"/>
       <w:tblStyleColBandSize w:val="1"/>
+      <w:tblInd w:w="0" w:type="dxa"/>
       <w:tblBorders>
         <w:top w:val="single" w:sz="8" w:space="0" w:color="4F81BD" w:themeColor="accent1"/>
         <w:bottom w:val="single" w:sz="8" w:space="0" w:color="4F81BD" w:themeColor="accent1"/>
       </w:tblBorders>
+      <w:tblCellMar>
+        <w:top w:w="0" w:type="dxa"/>
+        <w:left w:w="108" w:type="dxa"/>
+        <w:bottom w:w="0" w:type="dxa"/>
+        <w:right w:w="108" w:type="dxa"/>
+      </w:tblCellMar>
     </w:tblPr>
     <w:tblStylePr w:type="firstRow">
       <w:pPr>
@@ -53068,10 +53296,17 @@
     <w:tblPr>
       <w:tblStyleRowBandSize w:val="1"/>
       <w:tblStyleColBandSize w:val="1"/>
+      <w:tblInd w:w="0" w:type="dxa"/>
       <w:tblBorders>
         <w:top w:val="single" w:sz="8" w:space="0" w:color="C0504D" w:themeColor="accent2"/>
         <w:bottom w:val="single" w:sz="8" w:space="0" w:color="C0504D" w:themeColor="accent2"/>
       </w:tblBorders>
+      <w:tblCellMar>
+        <w:top w:w="0" w:type="dxa"/>
+        <w:left w:w="108" w:type="dxa"/>
+        <w:bottom w:w="0" w:type="dxa"/>
+        <w:right w:w="108" w:type="dxa"/>
+      </w:tblCellMar>
     </w:tblPr>
     <w:tblStylePr w:type="firstRow">
       <w:pPr>
@@ -53161,10 +53396,17 @@
     <w:tblPr>
       <w:tblStyleRowBandSize w:val="1"/>
       <w:tblStyleColBandSize w:val="1"/>
+      <w:tblInd w:w="0" w:type="dxa"/>
       <w:tblBorders>
         <w:top w:val="single" w:sz="8" w:space="0" w:color="9BBB59" w:themeColor="accent3"/>
         <w:bottom w:val="single" w:sz="8" w:space="0" w:color="9BBB59" w:themeColor="accent3"/>
       </w:tblBorders>
+      <w:tblCellMar>
+        <w:top w:w="0" w:type="dxa"/>
+        <w:left w:w="108" w:type="dxa"/>
+        <w:bottom w:w="0" w:type="dxa"/>
+        <w:right w:w="108" w:type="dxa"/>
+      </w:tblCellMar>
     </w:tblPr>
     <w:tblStylePr w:type="firstRow">
       <w:pPr>
@@ -53254,10 +53496,17 @@
     <w:tblPr>
       <w:tblStyleRowBandSize w:val="1"/>
       <w:tblStyleColBandSize w:val="1"/>
+      <w:tblInd w:w="0" w:type="dxa"/>
       <w:tblBorders>
         <w:top w:val="single" w:sz="8" w:space="0" w:color="8064A2" w:themeColor="accent4"/>
         <w:bottom w:val="single" w:sz="8" w:space="0" w:color="8064A2" w:themeColor="accent4"/>
       </w:tblBorders>
+      <w:tblCellMar>
+        <w:top w:w="0" w:type="dxa"/>
+        <w:left w:w="108" w:type="dxa"/>
+        <w:bottom w:w="0" w:type="dxa"/>
+        <w:right w:w="108" w:type="dxa"/>
+      </w:tblCellMar>
     </w:tblPr>
     <w:tblStylePr w:type="firstRow">
       <w:pPr>
@@ -53347,10 +53596,17 @@
     <w:tblPr>
       <w:tblStyleRowBandSize w:val="1"/>
       <w:tblStyleColBandSize w:val="1"/>
+      <w:tblInd w:w="0" w:type="dxa"/>
       <w:tblBorders>
         <w:top w:val="single" w:sz="8" w:space="0" w:color="4BACC6" w:themeColor="accent5"/>
         <w:bottom w:val="single" w:sz="8" w:space="0" w:color="4BACC6" w:themeColor="accent5"/>
       </w:tblBorders>
+      <w:tblCellMar>
+        <w:top w:w="0" w:type="dxa"/>
+        <w:left w:w="108" w:type="dxa"/>
+        <w:bottom w:w="0" w:type="dxa"/>
+        <w:right w:w="108" w:type="dxa"/>
+      </w:tblCellMar>
     </w:tblPr>
     <w:tblStylePr w:type="firstRow">
       <w:pPr>
@@ -53437,6 +53693,7 @@
     <w:tblPr>
       <w:tblStyleRowBandSize w:val="1"/>
       <w:tblStyleColBandSize w:val="1"/>
+      <w:tblInd w:w="0" w:type="dxa"/>
       <w:tblBorders>
         <w:top w:val="single" w:sz="8" w:space="0" w:color="7BA0CD" w:themeColor="accent1" w:themeTint="BF"/>
         <w:left w:val="single" w:sz="8" w:space="0" w:color="7BA0CD" w:themeColor="accent1" w:themeTint="BF"/>
@@ -53444,6 +53701,12 @@
         <w:right w:val="single" w:sz="8" w:space="0" w:color="7BA0CD" w:themeColor="accent1" w:themeTint="BF"/>
         <w:insideH w:val="single" w:sz="8" w:space="0" w:color="7BA0CD" w:themeColor="accent1" w:themeTint="BF"/>
       </w:tblBorders>
+      <w:tblCellMar>
+        <w:top w:w="0" w:type="dxa"/>
+        <w:left w:w="108" w:type="dxa"/>
+        <w:bottom w:w="0" w:type="dxa"/>
+        <w:right w:w="108" w:type="dxa"/>
+      </w:tblCellMar>
     </w:tblPr>
     <w:tblStylePr w:type="firstRow">
       <w:pPr>
@@ -53533,6 +53796,7 @@
     <w:tblPr>
       <w:tblStyleRowBandSize w:val="1"/>
       <w:tblStyleColBandSize w:val="1"/>
+      <w:tblInd w:w="0" w:type="dxa"/>
       <w:tblBorders>
         <w:top w:val="single" w:sz="8" w:space="0" w:color="CF7B79" w:themeColor="accent2" w:themeTint="BF"/>
         <w:left w:val="single" w:sz="8" w:space="0" w:color="CF7B79" w:themeColor="accent2" w:themeTint="BF"/>
@@ -53540,6 +53804,12 @@
         <w:right w:val="single" w:sz="8" w:space="0" w:color="CF7B79" w:themeColor="accent2" w:themeTint="BF"/>
         <w:insideH w:val="single" w:sz="8" w:space="0" w:color="CF7B79" w:themeColor="accent2" w:themeTint="BF"/>
       </w:tblBorders>
+      <w:tblCellMar>
+        <w:top w:w="0" w:type="dxa"/>
+        <w:left w:w="108" w:type="dxa"/>
+        <w:bottom w:w="0" w:type="dxa"/>
+        <w:right w:w="108" w:type="dxa"/>
+      </w:tblCellMar>
     </w:tblPr>
     <w:tblStylePr w:type="firstRow">
       <w:pPr>
@@ -53629,6 +53899,7 @@
     <w:tblPr>
       <w:tblStyleRowBandSize w:val="1"/>
       <w:tblStyleColBandSize w:val="1"/>
+      <w:tblInd w:w="0" w:type="dxa"/>
       <w:tblBorders>
         <w:top w:val="single" w:sz="8" w:space="0" w:color="B3CC82" w:themeColor="accent3" w:themeTint="BF"/>
         <w:left w:val="single" w:sz="8" w:space="0" w:color="B3CC82" w:themeColor="accent3" w:themeTint="BF"/>
@@ -53636,6 +53907,12 @@
         <w:right w:val="single" w:sz="8" w:space="0" w:color="B3CC82" w:themeColor="accent3" w:themeTint="BF"/>
         <w:insideH w:val="single" w:sz="8" w:space="0" w:color="B3CC82" w:themeColor="accent3" w:themeTint="BF"/>
       </w:tblBorders>
+      <w:tblCellMar>
+        <w:top w:w="0" w:type="dxa"/>
+        <w:left w:w="108" w:type="dxa"/>
+        <w:bottom w:w="0" w:type="dxa"/>
+        <w:right w:w="108" w:type="dxa"/>
+      </w:tblCellMar>
     </w:tblPr>
     <w:tblStylePr w:type="firstRow">
       <w:pPr>
@@ -53725,6 +54002,7 @@
     <w:tblPr>
       <w:tblStyleRowBandSize w:val="1"/>
       <w:tblStyleColBandSize w:val="1"/>
+      <w:tblInd w:w="0" w:type="dxa"/>
       <w:tblBorders>
         <w:top w:val="single" w:sz="8" w:space="0" w:color="9F8AB9" w:themeColor="accent4" w:themeTint="BF"/>
         <w:left w:val="single" w:sz="8" w:space="0" w:color="9F8AB9" w:themeColor="accent4" w:themeTint="BF"/>
@@ -53732,6 +54010,12 @@
         <w:right w:val="single" w:sz="8" w:space="0" w:color="9F8AB9" w:themeColor="accent4" w:themeTint="BF"/>
         <w:insideH w:val="single" w:sz="8" w:space="0" w:color="9F8AB9" w:themeColor="accent4" w:themeTint="BF"/>
       </w:tblBorders>
+      <w:tblCellMar>
+        <w:top w:w="0" w:type="dxa"/>
+        <w:left w:w="108" w:type="dxa"/>
+        <w:bottom w:w="0" w:type="dxa"/>
+        <w:right w:w="108" w:type="dxa"/>
+      </w:tblCellMar>
     </w:tblPr>
     <w:tblStylePr w:type="firstRow">
       <w:pPr>
@@ -53821,6 +54105,7 @@
     <w:tblPr>
       <w:tblStyleRowBandSize w:val="1"/>
       <w:tblStyleColBandSize w:val="1"/>
+      <w:tblInd w:w="0" w:type="dxa"/>
       <w:tblBorders>
         <w:top w:val="single" w:sz="8" w:space="0" w:color="78C0D4" w:themeColor="accent5" w:themeTint="BF"/>
         <w:left w:val="single" w:sz="8" w:space="0" w:color="78C0D4" w:themeColor="accent5" w:themeTint="BF"/>
@@ -53828,6 +54113,12 @@
         <w:right w:val="single" w:sz="8" w:space="0" w:color="78C0D4" w:themeColor="accent5" w:themeTint="BF"/>
         <w:insideH w:val="single" w:sz="8" w:space="0" w:color="78C0D4" w:themeColor="accent5" w:themeTint="BF"/>
       </w:tblBorders>
+      <w:tblCellMar>
+        <w:top w:w="0" w:type="dxa"/>
+        <w:left w:w="108" w:type="dxa"/>
+        <w:bottom w:w="0" w:type="dxa"/>
+        <w:right w:w="108" w:type="dxa"/>
+      </w:tblCellMar>
     </w:tblPr>
     <w:tblStylePr w:type="firstRow">
       <w:pPr>
@@ -53917,10 +54208,17 @@
     <w:tblPr>
       <w:tblStyleRowBandSize w:val="1"/>
       <w:tblStyleColBandSize w:val="1"/>
+      <w:tblInd w:w="0" w:type="dxa"/>
       <w:tblBorders>
         <w:top w:val="single" w:sz="18" w:space="0" w:color="auto"/>
         <w:bottom w:val="single" w:sz="18" w:space="0" w:color="auto"/>
       </w:tblBorders>
+      <w:tblCellMar>
+        <w:top w:w="0" w:type="dxa"/>
+        <w:left w:w="108" w:type="dxa"/>
+        <w:bottom w:w="0" w:type="dxa"/>
+        <w:right w:w="108" w:type="dxa"/>
+      </w:tblCellMar>
     </w:tblPr>
     <w:tblStylePr w:type="firstRow">
       <w:pPr>
@@ -54056,10 +54354,17 @@
     <w:tblPr>
       <w:tblStyleRowBandSize w:val="1"/>
       <w:tblStyleColBandSize w:val="1"/>
+      <w:tblInd w:w="0" w:type="dxa"/>
       <w:tblBorders>
         <w:top w:val="single" w:sz="18" w:space="0" w:color="auto"/>
         <w:bottom w:val="single" w:sz="18" w:space="0" w:color="auto"/>
       </w:tblBorders>
+      <w:tblCellMar>
+        <w:top w:w="0" w:type="dxa"/>
+        <w:left w:w="108" w:type="dxa"/>
+        <w:bottom w:w="0" w:type="dxa"/>
+        <w:right w:w="108" w:type="dxa"/>
+      </w:tblCellMar>
     </w:tblPr>
     <w:tblStylePr w:type="firstRow">
       <w:pPr>
@@ -54195,10 +54500,17 @@
     <w:tblPr>
       <w:tblStyleRowBandSize w:val="1"/>
       <w:tblStyleColBandSize w:val="1"/>
+      <w:tblInd w:w="0" w:type="dxa"/>
       <w:tblBorders>
         <w:top w:val="single" w:sz="18" w:space="0" w:color="auto"/>
         <w:bottom w:val="single" w:sz="18" w:space="0" w:color="auto"/>
       </w:tblBorders>
+      <w:tblCellMar>
+        <w:top w:w="0" w:type="dxa"/>
+        <w:left w:w="108" w:type="dxa"/>
+        <w:bottom w:w="0" w:type="dxa"/>
+        <w:right w:w="108" w:type="dxa"/>
+      </w:tblCellMar>
     </w:tblPr>
     <w:tblStylePr w:type="firstRow">
       <w:pPr>
@@ -54337,10 +54649,17 @@
     <w:tblPr>
       <w:tblStyleRowBandSize w:val="1"/>
       <w:tblStyleColBandSize w:val="1"/>
+      <w:tblInd w:w="0" w:type="dxa"/>
       <w:tblBorders>
         <w:top w:val="single" w:sz="8" w:space="0" w:color="4BACC6" w:themeColor="accent5"/>
         <w:bottom w:val="single" w:sz="8" w:space="0" w:color="4BACC6" w:themeColor="accent5"/>
       </w:tblBorders>
+      <w:tblCellMar>
+        <w:top w:w="0" w:type="dxa"/>
+        <w:left w:w="108" w:type="dxa"/>
+        <w:bottom w:w="0" w:type="dxa"/>
+        <w:right w:w="108" w:type="dxa"/>
+      </w:tblCellMar>
     </w:tblPr>
     <w:tblStylePr w:type="firstRow">
       <w:rPr>
@@ -54415,7 +54734,7 @@
     <w:uiPriority w:val="99"/>
     <w:rsid w:val="00EF0C39"/>
   </w:style>
-  <w:style w:type="character" w:styleId="Appelnotedebasdep">
+  <w:style w:type="character" w:styleId="Marquenotebasdepage">
     <w:name w:val="footnote reference"/>
     <w:basedOn w:val="Policepardfaut"/>
     <w:uiPriority w:val="99"/>
@@ -55046,7 +55365,7 @@
 </file>
 
 <file path=customXml/itemProps1.xml><?xml version="1.0" encoding="utf-8"?>
-<ds:datastoreItem xmlns:ds="http://schemas.openxmlformats.org/officeDocument/2006/customXml" ds:itemID="{2A9997EB-99B8-4323-9161-D2A9500FCD6A}">
+<ds:datastoreItem xmlns:ds="http://schemas.openxmlformats.org/officeDocument/2006/customXml" ds:itemID="{6268340B-BA61-9744-8A75-03AEC04FF212}">
   <ds:schemaRefs>
     <ds:schemaRef ds:uri="http://schemas.openxmlformats.org/officeDocument/2006/bibliography"/>
   </ds:schemaRefs>

</xml_diff>